<commit_message>
Niew sjabloon Functioneel ontwerp Groeps Behoeftes analyse en aanpasing PVA
</commit_message>
<xml_diff>
--- a/Documentation/PlanvAanpak/PvA_Eefje.docx
+++ b/Documentation/PlanvAanpak/PvA_Eefje.docx
@@ -10,6 +10,7 @@
           <w:lang w:val="nl-NL"/>
         </w:rPr>
       </w:pPr>
+      <w:bookmarkStart w:id="0" w:name="_GoBack"/>
       <w:r>
         <w:rPr>
           <w:lang w:val="nl-NL"/>
@@ -59,13 +60,7 @@
         <w:rPr>
           <w:lang w:val="nl-NL"/>
         </w:rPr>
-        <w:t>Namen:</w:t>
-      </w:r>
-      <w:r>
-        <w:rPr>
-          <w:lang w:val="nl-NL"/>
-        </w:rPr>
-        <w:t>Eefje</w:t>
+        <w:t>Namen:Eefje</w:t>
       </w:r>
       <w:proofErr w:type="spellEnd"/>
       <w:proofErr w:type="gramEnd"/>
@@ -101,13 +96,7 @@
         <w:rPr>
           <w:lang w:val="nl-NL"/>
         </w:rPr>
-        <w:t xml:space="preserve"> Studiejaar: </w:t>
-      </w:r>
-      <w:r>
-        <w:rPr>
-          <w:lang w:val="nl-NL"/>
-        </w:rPr>
-        <w:t>2019-2020</w:t>
+        <w:t xml:space="preserve"> Studiejaar: 2019-2020</w:t>
       </w:r>
     </w:p>
     <w:p>
@@ -121,13 +110,7 @@
         <w:rPr>
           <w:lang w:val="nl-NL"/>
         </w:rPr>
-        <w:t xml:space="preserve">Werkgroep: </w:t>
-      </w:r>
-      <w:r>
-        <w:rPr>
-          <w:lang w:val="nl-NL"/>
-        </w:rPr>
-        <w:t xml:space="preserve">Groep </w:t>
+        <w:t xml:space="preserve">Werkgroep: Groep </w:t>
       </w:r>
       <w:r>
         <w:rPr>
@@ -175,13 +158,7 @@
         <w:rPr>
           <w:lang w:val="nl-NL"/>
         </w:rPr>
-        <w:t>Inleverdatum:</w:t>
-      </w:r>
-      <w:r>
-        <w:rPr>
-          <w:lang w:val="nl-NL"/>
-        </w:rPr>
-        <w:t>29/08/2019</w:t>
+        <w:t>Inleverdatum:29/08/2019</w:t>
       </w:r>
     </w:p>
     <w:p>
@@ -195,13 +172,7 @@
         <w:rPr>
           <w:lang w:val="nl-NL"/>
         </w:rPr>
-        <w:t>Versie: 1</w:t>
-      </w:r>
-      <w:r>
-        <w:rPr>
-          <w:lang w:val="nl-NL"/>
-        </w:rPr>
-        <w:t>.0</w:t>
+        <w:t>Versie: 1.0</w:t>
       </w:r>
     </w:p>
     <w:p>
@@ -326,7 +297,7 @@
           <w:szCs w:val="44"/>
           <w:lang w:val="nl-NL"/>
         </w:rPr>
-        <w:t>Doe</w:t>
+        <w:t>Doelinstelling</w:t>
       </w:r>
       <w:r>
         <w:rPr>
@@ -336,7 +307,7 @@
           <w:szCs w:val="44"/>
           <w:lang w:val="nl-NL"/>
         </w:rPr>
-        <w:t>linstelling</w:t>
+        <w:tab/>
       </w:r>
       <w:r>
         <w:rPr>
@@ -377,8 +348,11 @@
           <w:lang w:val="nl-NL"/>
         </w:rPr>
         <w:tab/>
-      </w:r>
-      <w:r>
+        <w:t>blz.2</w:t>
+      </w:r>
+    </w:p>
+    <w:p>
+      <w:pPr>
         <w:rPr>
           <w:rFonts w:asciiTheme="majorHAnsi" w:hAnsiTheme="majorHAnsi" w:cstheme="majorHAnsi"/>
           <w:color w:val="418AB3" w:themeColor="accent1"/>
@@ -386,12 +360,8 @@
           <w:szCs w:val="44"/>
           <w:lang w:val="nl-NL"/>
         </w:rPr>
-        <w:tab/>
-        <w:t>blz.2</w:t>
-      </w:r>
-    </w:p>
-    <w:p>
-      <w:pPr>
+      </w:pPr>
+      <w:r>
         <w:rPr>
           <w:rFonts w:asciiTheme="majorHAnsi" w:hAnsiTheme="majorHAnsi" w:cstheme="majorHAnsi"/>
           <w:color w:val="418AB3" w:themeColor="accent1"/>
@@ -399,7 +369,8 @@
           <w:szCs w:val="44"/>
           <w:lang w:val="nl-NL"/>
         </w:rPr>
-      </w:pPr>
+        <w:t>Omschrijving</w:t>
+      </w:r>
       <w:r>
         <w:rPr>
           <w:rFonts w:asciiTheme="majorHAnsi" w:hAnsiTheme="majorHAnsi" w:cstheme="majorHAnsi"/>
@@ -408,7 +379,7 @@
           <w:szCs w:val="44"/>
           <w:lang w:val="nl-NL"/>
         </w:rPr>
-        <w:t>Omschrijving</w:t>
+        <w:tab/>
       </w:r>
       <w:r>
         <w:rPr>
@@ -449,8 +420,11 @@
           <w:lang w:val="nl-NL"/>
         </w:rPr>
         <w:tab/>
-      </w:r>
-      <w:r>
+        <w:t>blz.2</w:t>
+      </w:r>
+    </w:p>
+    <w:p>
+      <w:pPr>
         <w:rPr>
           <w:rFonts w:asciiTheme="majorHAnsi" w:hAnsiTheme="majorHAnsi" w:cstheme="majorHAnsi"/>
           <w:color w:val="418AB3" w:themeColor="accent1"/>
@@ -458,9 +432,7 @@
           <w:szCs w:val="44"/>
           <w:lang w:val="nl-NL"/>
         </w:rPr>
-        <w:tab/>
-        <w:t>blz.</w:t>
-      </w:r>
+      </w:pPr>
       <w:r>
         <w:rPr>
           <w:rFonts w:asciiTheme="majorHAnsi" w:hAnsiTheme="majorHAnsi" w:cstheme="majorHAnsi"/>
@@ -469,11 +441,9 @@
           <w:szCs w:val="44"/>
           <w:lang w:val="nl-NL"/>
         </w:rPr>
-        <w:t>2</w:t>
-      </w:r>
-    </w:p>
-    <w:p>
-      <w:pPr>
+        <w:t>Projectgroep</w:t>
+      </w:r>
+      <w:r>
         <w:rPr>
           <w:rFonts w:asciiTheme="majorHAnsi" w:hAnsiTheme="majorHAnsi" w:cstheme="majorHAnsi"/>
           <w:color w:val="418AB3" w:themeColor="accent1"/>
@@ -481,7 +451,8 @@
           <w:szCs w:val="44"/>
           <w:lang w:val="nl-NL"/>
         </w:rPr>
-      </w:pPr>
+        <w:tab/>
+      </w:r>
       <w:r>
         <w:rPr>
           <w:rFonts w:asciiTheme="majorHAnsi" w:hAnsiTheme="majorHAnsi" w:cstheme="majorHAnsi"/>
@@ -490,7 +461,7 @@
           <w:szCs w:val="44"/>
           <w:lang w:val="nl-NL"/>
         </w:rPr>
-        <w:t>Projectgroep</w:t>
+        <w:tab/>
       </w:r>
       <w:r>
         <w:rPr>
@@ -521,8 +492,11 @@
           <w:lang w:val="nl-NL"/>
         </w:rPr>
         <w:tab/>
-      </w:r>
-      <w:r>
+        <w:t>blz.3</w:t>
+      </w:r>
+    </w:p>
+    <w:p>
+      <w:pPr>
         <w:rPr>
           <w:rFonts w:asciiTheme="majorHAnsi" w:hAnsiTheme="majorHAnsi" w:cstheme="majorHAnsi"/>
           <w:color w:val="418AB3" w:themeColor="accent1"/>
@@ -530,8 +504,7 @@
           <w:szCs w:val="44"/>
           <w:lang w:val="nl-NL"/>
         </w:rPr>
-        <w:tab/>
-      </w:r>
+      </w:pPr>
       <w:r>
         <w:rPr>
           <w:rFonts w:asciiTheme="majorHAnsi" w:hAnsiTheme="majorHAnsi" w:cstheme="majorHAnsi"/>
@@ -540,8 +513,7 @@
           <w:szCs w:val="44"/>
           <w:lang w:val="nl-NL"/>
         </w:rPr>
-        <w:tab/>
-        <w:t>blz.</w:t>
+        <w:t>Benodigdheden</w:t>
       </w:r>
       <w:r>
         <w:rPr>
@@ -551,11 +523,9 @@
           <w:szCs w:val="44"/>
           <w:lang w:val="nl-NL"/>
         </w:rPr>
-        <w:t>3</w:t>
-      </w:r>
-    </w:p>
-    <w:p>
-      <w:pPr>
+        <w:tab/>
+      </w:r>
+      <w:r>
         <w:rPr>
           <w:rFonts w:asciiTheme="majorHAnsi" w:hAnsiTheme="majorHAnsi" w:cstheme="majorHAnsi"/>
           <w:color w:val="418AB3" w:themeColor="accent1"/>
@@ -563,7 +533,8 @@
           <w:szCs w:val="44"/>
           <w:lang w:val="nl-NL"/>
         </w:rPr>
-      </w:pPr>
+        <w:tab/>
+      </w:r>
       <w:r>
         <w:rPr>
           <w:rFonts w:asciiTheme="majorHAnsi" w:hAnsiTheme="majorHAnsi" w:cstheme="majorHAnsi"/>
@@ -572,7 +543,7 @@
           <w:szCs w:val="44"/>
           <w:lang w:val="nl-NL"/>
         </w:rPr>
-        <w:t>Benodigdheden</w:t>
+        <w:tab/>
       </w:r>
       <w:r>
         <w:rPr>
@@ -583,8 +554,11 @@
           <w:lang w:val="nl-NL"/>
         </w:rPr>
         <w:tab/>
-      </w:r>
-      <w:r>
+        <w:t>blz.3</w:t>
+      </w:r>
+    </w:p>
+    <w:p>
+      <w:pPr>
         <w:rPr>
           <w:rFonts w:asciiTheme="majorHAnsi" w:hAnsiTheme="majorHAnsi" w:cstheme="majorHAnsi"/>
           <w:color w:val="418AB3" w:themeColor="accent1"/>
@@ -592,8 +566,7 @@
           <w:szCs w:val="44"/>
           <w:lang w:val="nl-NL"/>
         </w:rPr>
-        <w:tab/>
-      </w:r>
+      </w:pPr>
       <w:r>
         <w:rPr>
           <w:rFonts w:asciiTheme="majorHAnsi" w:hAnsiTheme="majorHAnsi" w:cstheme="majorHAnsi"/>
@@ -602,7 +575,7 @@
           <w:szCs w:val="44"/>
           <w:lang w:val="nl-NL"/>
         </w:rPr>
-        <w:tab/>
+        <w:t>Planning</w:t>
       </w:r>
       <w:r>
         <w:rPr>
@@ -613,11 +586,8 @@
           <w:lang w:val="nl-NL"/>
         </w:rPr>
         <w:tab/>
-        <w:t>blz.3</w:t>
-      </w:r>
-    </w:p>
-    <w:p>
-      <w:pPr>
+      </w:r>
+      <w:r>
         <w:rPr>
           <w:rFonts w:asciiTheme="majorHAnsi" w:hAnsiTheme="majorHAnsi" w:cstheme="majorHAnsi"/>
           <w:color w:val="418AB3" w:themeColor="accent1"/>
@@ -625,7 +595,8 @@
           <w:szCs w:val="44"/>
           <w:lang w:val="nl-NL"/>
         </w:rPr>
-      </w:pPr>
+        <w:tab/>
+      </w:r>
       <w:r>
         <w:rPr>
           <w:rFonts w:asciiTheme="majorHAnsi" w:hAnsiTheme="majorHAnsi" w:cstheme="majorHAnsi"/>
@@ -634,7 +605,7 @@
           <w:szCs w:val="44"/>
           <w:lang w:val="nl-NL"/>
         </w:rPr>
-        <w:t>Planning</w:t>
+        <w:tab/>
       </w:r>
       <w:r>
         <w:rPr>
@@ -665,8 +636,11 @@
           <w:lang w:val="nl-NL"/>
         </w:rPr>
         <w:tab/>
-      </w:r>
-      <w:r>
+        <w:t>blz.4</w:t>
+      </w:r>
+    </w:p>
+    <w:p>
+      <w:pPr>
         <w:rPr>
           <w:rFonts w:asciiTheme="majorHAnsi" w:hAnsiTheme="majorHAnsi" w:cstheme="majorHAnsi"/>
           <w:color w:val="418AB3" w:themeColor="accent1"/>
@@ -674,8 +648,7 @@
           <w:szCs w:val="44"/>
           <w:lang w:val="nl-NL"/>
         </w:rPr>
-        <w:tab/>
-      </w:r>
+      </w:pPr>
       <w:r>
         <w:rPr>
           <w:rFonts w:asciiTheme="majorHAnsi" w:hAnsiTheme="majorHAnsi" w:cstheme="majorHAnsi"/>
@@ -684,7 +657,7 @@
           <w:szCs w:val="44"/>
           <w:lang w:val="nl-NL"/>
         </w:rPr>
-        <w:tab/>
+        <w:t>Takenlijst</w:t>
       </w:r>
       <w:r>
         <w:rPr>
@@ -695,7 +668,6 @@
           <w:lang w:val="nl-NL"/>
         </w:rPr>
         <w:tab/>
-        <w:t>blz.</w:t>
       </w:r>
       <w:r>
         <w:rPr>
@@ -705,11 +677,9 @@
           <w:szCs w:val="44"/>
           <w:lang w:val="nl-NL"/>
         </w:rPr>
-        <w:t>4</w:t>
-      </w:r>
-    </w:p>
-    <w:p>
-      <w:pPr>
+        <w:tab/>
+      </w:r>
+      <w:r>
         <w:rPr>
           <w:rFonts w:asciiTheme="majorHAnsi" w:hAnsiTheme="majorHAnsi" w:cstheme="majorHAnsi"/>
           <w:color w:val="418AB3" w:themeColor="accent1"/>
@@ -717,7 +687,8 @@
           <w:szCs w:val="44"/>
           <w:lang w:val="nl-NL"/>
         </w:rPr>
-      </w:pPr>
+        <w:tab/>
+      </w:r>
       <w:r>
         <w:rPr>
           <w:rFonts w:asciiTheme="majorHAnsi" w:hAnsiTheme="majorHAnsi" w:cstheme="majorHAnsi"/>
@@ -726,7 +697,7 @@
           <w:szCs w:val="44"/>
           <w:lang w:val="nl-NL"/>
         </w:rPr>
-        <w:t>Takenlijst</w:t>
+        <w:tab/>
       </w:r>
       <w:r>
         <w:rPr>
@@ -747,57 +718,7 @@
           <w:lang w:val="nl-NL"/>
         </w:rPr>
         <w:tab/>
-      </w:r>
-      <w:r>
-        <w:rPr>
-          <w:rFonts w:asciiTheme="majorHAnsi" w:hAnsiTheme="majorHAnsi" w:cstheme="majorHAnsi"/>
-          <w:color w:val="418AB3" w:themeColor="accent1"/>
-          <w:sz w:val="44"/>
-          <w:szCs w:val="44"/>
-          <w:lang w:val="nl-NL"/>
-        </w:rPr>
-        <w:tab/>
-      </w:r>
-      <w:r>
-        <w:rPr>
-          <w:rFonts w:asciiTheme="majorHAnsi" w:hAnsiTheme="majorHAnsi" w:cstheme="majorHAnsi"/>
-          <w:color w:val="418AB3" w:themeColor="accent1"/>
-          <w:sz w:val="44"/>
-          <w:szCs w:val="44"/>
-          <w:lang w:val="nl-NL"/>
-        </w:rPr>
-        <w:tab/>
-      </w:r>
-      <w:r>
-        <w:rPr>
-          <w:rFonts w:asciiTheme="majorHAnsi" w:hAnsiTheme="majorHAnsi" w:cstheme="majorHAnsi"/>
-          <w:color w:val="418AB3" w:themeColor="accent1"/>
-          <w:sz w:val="44"/>
-          <w:szCs w:val="44"/>
-          <w:lang w:val="nl-NL"/>
-        </w:rPr>
-        <w:tab/>
-      </w:r>
-      <w:r>
-        <w:rPr>
-          <w:rFonts w:asciiTheme="majorHAnsi" w:hAnsiTheme="majorHAnsi" w:cstheme="majorHAnsi"/>
-          <w:color w:val="418AB3" w:themeColor="accent1"/>
-          <w:sz w:val="44"/>
-          <w:szCs w:val="44"/>
-          <w:lang w:val="nl-NL"/>
-        </w:rPr>
-        <w:tab/>
-        <w:t>blz.</w:t>
-      </w:r>
-      <w:r>
-        <w:rPr>
-          <w:rFonts w:asciiTheme="majorHAnsi" w:hAnsiTheme="majorHAnsi" w:cstheme="majorHAnsi"/>
-          <w:color w:val="418AB3" w:themeColor="accent1"/>
-          <w:sz w:val="44"/>
-          <w:szCs w:val="44"/>
-          <w:lang w:val="nl-NL"/>
-        </w:rPr>
-        <w:t>5</w:t>
+        <w:t>blz.5</w:t>
       </w:r>
     </w:p>
     <w:p>
@@ -1225,7 +1146,52 @@
           <w:szCs w:val="24"/>
           <w:lang w:val="nl-NL"/>
         </w:rPr>
-        <w:t>Jorden:</w:t>
+        <w:t>Jorden: 1034384@mborijnland.nl</w:t>
+      </w:r>
+      <w:r>
+        <w:rPr>
+          <w:rFonts w:asciiTheme="majorHAnsi" w:hAnsiTheme="majorHAnsi" w:cstheme="majorHAnsi"/>
+          <w:sz w:val="24"/>
+          <w:szCs w:val="24"/>
+          <w:lang w:val="nl-NL"/>
+        </w:rPr>
+        <w:tab/>
+      </w:r>
+      <w:r>
+        <w:rPr>
+          <w:rFonts w:asciiTheme="majorHAnsi" w:hAnsiTheme="majorHAnsi" w:cstheme="majorHAnsi"/>
+          <w:sz w:val="24"/>
+          <w:szCs w:val="24"/>
+          <w:lang w:val="nl-NL"/>
+        </w:rPr>
+        <w:tab/>
+      </w:r>
+      <w:r>
+        <w:rPr>
+          <w:rFonts w:asciiTheme="majorHAnsi" w:hAnsiTheme="majorHAnsi" w:cstheme="majorHAnsi"/>
+          <w:sz w:val="24"/>
+          <w:szCs w:val="24"/>
+          <w:lang w:val="nl-NL"/>
+        </w:rPr>
+        <w:tab/>
+      </w:r>
+      <w:r>
+        <w:rPr>
+          <w:rFonts w:asciiTheme="majorHAnsi" w:hAnsiTheme="majorHAnsi" w:cstheme="majorHAnsi"/>
+          <w:sz w:val="24"/>
+          <w:szCs w:val="24"/>
+          <w:lang w:val="nl-NL"/>
+        </w:rPr>
+        <w:tab/>
+      </w:r>
+      <w:r>
+        <w:rPr>
+          <w:rFonts w:asciiTheme="majorHAnsi" w:hAnsiTheme="majorHAnsi" w:cstheme="majorHAnsi"/>
+          <w:sz w:val="24"/>
+          <w:szCs w:val="24"/>
+          <w:lang w:val="nl-NL"/>
+        </w:rPr>
+        <w:tab/>
       </w:r>
     </w:p>
     <w:p>
@@ -1251,7 +1217,27 @@
           <w:lang w:val="nl-NL"/>
         </w:rPr>
         <w:tab/>
-        <w:t>Tel:</w:t>
+      </w:r>
+      <w:hyperlink r:id="rId8" w:history="1">
+        <w:r>
+          <w:rPr>
+            <w:rStyle w:val="Hyperlink"/>
+            <w:rFonts w:asciiTheme="majorHAnsi" w:hAnsiTheme="majorHAnsi" w:cstheme="majorHAnsi"/>
+            <w:sz w:val="24"/>
+            <w:szCs w:val="24"/>
+            <w:lang w:val="nl-NL"/>
+          </w:rPr>
+          <w:t>Tel:06-3472Samsong8</w:t>
+        </w:r>
+      </w:hyperlink>
+      <w:r>
+        <w:rPr>
+          <w:rFonts w:asciiTheme="majorHAnsi" w:hAnsiTheme="majorHAnsi" w:cstheme="majorHAnsi"/>
+          <w:sz w:val="24"/>
+          <w:szCs w:val="24"/>
+          <w:lang w:val="nl-NL"/>
+        </w:rPr>
+        <w:tab/>
       </w:r>
     </w:p>
     <w:p>
@@ -1276,7 +1262,7 @@
           <w:szCs w:val="24"/>
           <w:lang w:val="nl-NL"/>
         </w:rPr>
-        <w:t>Eefje:</w:t>
+        <w:t>Eefje: 1038358@mborijnland.nl</w:t>
       </w:r>
     </w:p>
     <w:p>
@@ -1302,7 +1288,27 @@
           <w:lang w:val="nl-NL"/>
         </w:rPr>
         <w:tab/>
-        <w:t>Tel:</w:t>
+      </w:r>
+      <w:hyperlink r:id="rId9" w:history="1">
+        <w:r>
+          <w:rPr>
+            <w:rStyle w:val="Hyperlink"/>
+            <w:rFonts w:asciiTheme="majorHAnsi" w:hAnsiTheme="majorHAnsi" w:cstheme="majorHAnsi"/>
+            <w:sz w:val="24"/>
+            <w:szCs w:val="24"/>
+            <w:lang w:val="nl-NL"/>
+          </w:rPr>
+          <w:t>Tel:06-27591901</w:t>
+        </w:r>
+      </w:hyperlink>
+      <w:r>
+        <w:rPr>
+          <w:rFonts w:asciiTheme="majorHAnsi" w:hAnsiTheme="majorHAnsi" w:cstheme="majorHAnsi"/>
+          <w:sz w:val="24"/>
+          <w:szCs w:val="24"/>
+          <w:lang w:val="nl-NL"/>
+        </w:rPr>
+        <w:tab/>
       </w:r>
     </w:p>
     <w:p>
@@ -1327,7 +1333,7 @@
           <w:szCs w:val="24"/>
           <w:lang w:val="nl-NL"/>
         </w:rPr>
-        <w:t>Liam:</w:t>
+        <w:t>Liam: 1039060@mborijnland.nl.nl</w:t>
       </w:r>
     </w:p>
     <w:p>
@@ -1355,6 +1361,15 @@
         <w:tab/>
         <w:t>Tel:</w:t>
       </w:r>
+      <w:r>
+        <w:rPr>
+          <w:rFonts w:asciiTheme="majorHAnsi" w:hAnsiTheme="majorHAnsi" w:cstheme="majorHAnsi"/>
+          <w:sz w:val="24"/>
+          <w:szCs w:val="24"/>
+          <w:lang w:val="nl-NL"/>
+        </w:rPr>
+        <w:t>06-28327406</w:t>
+      </w:r>
     </w:p>
     <w:p>
       <w:pPr>
@@ -1378,7 +1393,25 @@
           <w:szCs w:val="24"/>
           <w:lang w:val="nl-NL"/>
         </w:rPr>
-        <w:t>Mr. Hannibal:</w:t>
+        <w:t xml:space="preserve">Mr. </w:t>
+      </w:r>
+      <w:r>
+        <w:rPr>
+          <w:rFonts w:asciiTheme="majorHAnsi" w:hAnsiTheme="majorHAnsi" w:cstheme="majorHAnsi"/>
+          <w:sz w:val="24"/>
+          <w:szCs w:val="24"/>
+          <w:lang w:val="nl-NL"/>
+        </w:rPr>
+        <w:t>Hannibal: m.boukioor@mborijnland.nl</w:t>
+      </w:r>
+      <w:r>
+        <w:rPr>
+          <w:rFonts w:asciiTheme="majorHAnsi" w:hAnsiTheme="majorHAnsi" w:cstheme="majorHAnsi"/>
+          <w:sz w:val="24"/>
+          <w:szCs w:val="24"/>
+          <w:lang w:val="nl-NL"/>
+        </w:rPr>
+        <w:tab/>
       </w:r>
     </w:p>
     <w:p>
@@ -1405,6 +1438,15 @@
         </w:rPr>
         <w:tab/>
         <w:t>Tel:</w:t>
+      </w:r>
+      <w:r>
+        <w:rPr>
+          <w:rFonts w:asciiTheme="majorHAnsi" w:hAnsiTheme="majorHAnsi" w:cstheme="majorHAnsi"/>
+          <w:sz w:val="24"/>
+          <w:szCs w:val="24"/>
+          <w:lang w:val="nl-NL"/>
+        </w:rPr>
+        <w:t>06-27495034</w:t>
       </w:r>
     </w:p>
     <w:p>
@@ -1579,7 +1621,7 @@
                 <w:szCs w:val="24"/>
                 <w:lang w:val="nl-NL"/>
               </w:rPr>
-              <w:t>Android</w:t>
+              <w:t xml:space="preserve">Android </w:t>
             </w:r>
             <w:r>
               <w:rPr>
@@ -1588,19 +1630,8 @@
                 <w:szCs w:val="24"/>
                 <w:lang w:val="nl-NL"/>
               </w:rPr>
-              <w:t xml:space="preserve"> </w:t>
-            </w:r>
-            <w:proofErr w:type="spellStart"/>
-            <w:r>
-              <w:rPr>
-                <w:rFonts w:asciiTheme="majorHAnsi" w:hAnsiTheme="majorHAnsi" w:cstheme="majorHAnsi"/>
-                <w:sz w:val="24"/>
-                <w:szCs w:val="24"/>
-                <w:lang w:val="nl-NL"/>
-              </w:rPr>
-              <w:t>Studios</w:t>
-            </w:r>
-            <w:proofErr w:type="spellEnd"/>
+              <w:t>Studio’s</w:t>
+            </w:r>
           </w:p>
         </w:tc>
       </w:tr>
@@ -1697,7 +1728,6 @@
                 <w:lang w:val="nl-NL"/>
               </w:rPr>
             </w:pPr>
-            <w:proofErr w:type="spellStart"/>
             <w:r>
               <w:rPr>
                 <w:rFonts w:asciiTheme="majorHAnsi" w:hAnsiTheme="majorHAnsi" w:cstheme="majorHAnsi"/>
@@ -1705,9 +1735,8 @@
                 <w:szCs w:val="24"/>
                 <w:lang w:val="nl-NL"/>
               </w:rPr>
-              <w:t>Github</w:t>
-            </w:r>
-            <w:proofErr w:type="spellEnd"/>
+              <w:t>GitHub</w:t>
+            </w:r>
           </w:p>
         </w:tc>
       </w:tr>
@@ -1741,7 +1770,6 @@
               </w:rPr>
               <w:t xml:space="preserve">Google </w:t>
             </w:r>
-            <w:proofErr w:type="spellStart"/>
             <w:r>
               <w:rPr>
                 <w:rFonts w:asciiTheme="majorHAnsi" w:hAnsiTheme="majorHAnsi" w:cstheme="majorHAnsi"/>
@@ -1749,9 +1777,8 @@
                 <w:szCs w:val="24"/>
                 <w:lang w:val="nl-NL"/>
               </w:rPr>
-              <w:t>Crome</w:t>
-            </w:r>
-            <w:proofErr w:type="spellEnd"/>
+              <w:t>Chrome</w:t>
+            </w:r>
           </w:p>
         </w:tc>
       </w:tr>
@@ -1805,14 +1832,16 @@
                 <w:color w:val="6E6E6E" w:themeColor="background2" w:themeShade="80"/>
                 <w:sz w:val="24"/>
                 <w:szCs w:val="24"/>
-              </w:rPr>
-            </w:pPr>
-            <w:r>
-              <w:rPr>
-                <w:rFonts w:ascii="Arial" w:hAnsi="Arial" w:cs="Arial"/>
-                <w:color w:val="6E6E6E" w:themeColor="background2" w:themeShade="80"/>
-                <w:sz w:val="24"/>
-                <w:szCs w:val="24"/>
+                <w:lang w:val="nl-NL"/>
+              </w:rPr>
+            </w:pPr>
+            <w:r>
+              <w:rPr>
+                <w:rFonts w:ascii="Arial" w:hAnsi="Arial" w:cs="Arial"/>
+                <w:color w:val="6E6E6E" w:themeColor="background2" w:themeShade="80"/>
+                <w:sz w:val="24"/>
+                <w:szCs w:val="24"/>
+                <w:lang w:val="nl-NL"/>
               </w:rPr>
               <w:t>Planning</w:t>
             </w:r>
@@ -1837,9 +1866,9 @@
                 <w:color w:val="6E6E6E" w:themeColor="background2" w:themeShade="80"/>
                 <w:sz w:val="24"/>
                 <w:szCs w:val="24"/>
-              </w:rPr>
-            </w:pPr>
-            <w:proofErr w:type="spellStart"/>
+                <w:lang w:val="nl-NL"/>
+              </w:rPr>
+            </w:pPr>
             <w:r>
               <w:rPr>
                 <w:rFonts w:ascii="Arial" w:hAnsi="Arial" w:cs="Arial"/>
@@ -1847,10 +1876,10 @@
                 <w:color w:val="6E6E6E" w:themeColor="background2" w:themeShade="80"/>
                 <w:sz w:val="24"/>
                 <w:szCs w:val="24"/>
+                <w:lang w:val="nl-NL"/>
               </w:rPr>
               <w:t>Schermen</w:t>
             </w:r>
-            <w:proofErr w:type="spellEnd"/>
           </w:p>
         </w:tc>
         <w:tc>
@@ -1865,14 +1894,16 @@
                 <w:color w:val="6E6E6E" w:themeColor="background2" w:themeShade="80"/>
                 <w:sz w:val="24"/>
                 <w:szCs w:val="24"/>
-              </w:rPr>
-            </w:pPr>
-            <w:r>
-              <w:rPr>
-                <w:rFonts w:ascii="Arial" w:hAnsi="Arial" w:cs="Arial"/>
-                <w:color w:val="6E6E6E" w:themeColor="background2" w:themeShade="80"/>
-                <w:sz w:val="24"/>
-                <w:szCs w:val="24"/>
+                <w:lang w:val="nl-NL"/>
+              </w:rPr>
+            </w:pPr>
+            <w:r>
+              <w:rPr>
+                <w:rFonts w:ascii="Arial" w:hAnsi="Arial" w:cs="Arial"/>
+                <w:color w:val="6E6E6E" w:themeColor="background2" w:themeShade="80"/>
+                <w:sz w:val="24"/>
+                <w:szCs w:val="24"/>
+                <w:lang w:val="nl-NL"/>
               </w:rPr>
               <w:t>Start Datum</w:t>
             </w:r>
@@ -1890,19 +1921,19 @@
                 <w:color w:val="6E6E6E" w:themeColor="background2" w:themeShade="80"/>
                 <w:sz w:val="24"/>
                 <w:szCs w:val="24"/>
-              </w:rPr>
-            </w:pPr>
-            <w:proofErr w:type="spellStart"/>
-            <w:r>
-              <w:rPr>
-                <w:rFonts w:ascii="Arial" w:hAnsi="Arial" w:cs="Arial"/>
-                <w:color w:val="6E6E6E" w:themeColor="background2" w:themeShade="80"/>
-                <w:sz w:val="24"/>
-                <w:szCs w:val="24"/>
+                <w:lang w:val="nl-NL"/>
+              </w:rPr>
+            </w:pPr>
+            <w:r>
+              <w:rPr>
+                <w:rFonts w:ascii="Arial" w:hAnsi="Arial" w:cs="Arial"/>
+                <w:color w:val="6E6E6E" w:themeColor="background2" w:themeShade="80"/>
+                <w:sz w:val="24"/>
+                <w:szCs w:val="24"/>
+                <w:lang w:val="nl-NL"/>
               </w:rPr>
               <w:t>Einddatum</w:t>
             </w:r>
-            <w:proofErr w:type="spellEnd"/>
           </w:p>
         </w:tc>
         <w:tc>
@@ -1917,19 +1948,19 @@
                 <w:color w:val="6E6E6E" w:themeColor="background2" w:themeShade="80"/>
                 <w:sz w:val="24"/>
                 <w:szCs w:val="24"/>
-              </w:rPr>
-            </w:pPr>
-            <w:proofErr w:type="spellStart"/>
-            <w:r>
-              <w:rPr>
-                <w:rFonts w:ascii="Arial" w:hAnsi="Arial" w:cs="Arial"/>
-                <w:color w:val="6E6E6E" w:themeColor="background2" w:themeShade="80"/>
-                <w:sz w:val="24"/>
-                <w:szCs w:val="24"/>
+                <w:lang w:val="nl-NL"/>
+              </w:rPr>
+            </w:pPr>
+            <w:r>
+              <w:rPr>
+                <w:rFonts w:ascii="Arial" w:hAnsi="Arial" w:cs="Arial"/>
+                <w:color w:val="6E6E6E" w:themeColor="background2" w:themeShade="80"/>
+                <w:sz w:val="24"/>
+                <w:szCs w:val="24"/>
+                <w:lang w:val="nl-NL"/>
               </w:rPr>
               <w:t>Tijdsduur</w:t>
             </w:r>
-            <w:proofErr w:type="spellEnd"/>
           </w:p>
         </w:tc>
       </w:tr>
@@ -1950,6 +1981,7 @@
                 <w:color w:val="6E6E6E" w:themeColor="background2" w:themeShade="80"/>
                 <w:sz w:val="24"/>
                 <w:szCs w:val="24"/>
+                <w:lang w:val="nl-NL"/>
               </w:rPr>
             </w:pPr>
             <w:r>
@@ -1959,6 +1991,7 @@
                 <w:color w:val="6E6E6E" w:themeColor="background2" w:themeShade="80"/>
                 <w:sz w:val="24"/>
                 <w:szCs w:val="24"/>
+                <w:lang w:val="nl-NL"/>
               </w:rPr>
               <w:t>Home Screen</w:t>
             </w:r>
@@ -1976,14 +2009,16 @@
                 <w:color w:val="6E6E6E" w:themeColor="background2" w:themeShade="80"/>
                 <w:sz w:val="24"/>
                 <w:szCs w:val="24"/>
-              </w:rPr>
-            </w:pPr>
-            <w:r>
-              <w:rPr>
-                <w:rFonts w:ascii="Arial" w:hAnsi="Arial" w:cs="Arial"/>
-                <w:color w:val="6E6E6E" w:themeColor="background2" w:themeShade="80"/>
-                <w:sz w:val="24"/>
-                <w:szCs w:val="24"/>
+                <w:lang w:val="nl-NL"/>
+              </w:rPr>
+            </w:pPr>
+            <w:r>
+              <w:rPr>
+                <w:rFonts w:ascii="Arial" w:hAnsi="Arial" w:cs="Arial"/>
+                <w:color w:val="6E6E6E" w:themeColor="background2" w:themeShade="80"/>
+                <w:sz w:val="24"/>
+                <w:szCs w:val="24"/>
+                <w:lang w:val="nl-NL"/>
               </w:rPr>
               <w:t>18</w:t>
             </w:r>
@@ -1993,6 +2028,7 @@
                 <w:color w:val="6E6E6E" w:themeColor="background2" w:themeShade="80"/>
                 <w:sz w:val="24"/>
                 <w:szCs w:val="24"/>
+                <w:lang w:val="nl-NL"/>
               </w:rPr>
               <w:t>-</w:t>
             </w:r>
@@ -2002,6 +2038,7 @@
                 <w:color w:val="6E6E6E" w:themeColor="background2" w:themeShade="80"/>
                 <w:sz w:val="24"/>
                 <w:szCs w:val="24"/>
+                <w:lang w:val="nl-NL"/>
               </w:rPr>
               <w:t>11-2019</w:t>
             </w:r>
@@ -2019,14 +2056,16 @@
                 <w:color w:val="6E6E6E" w:themeColor="background2" w:themeShade="80"/>
                 <w:sz w:val="24"/>
                 <w:szCs w:val="24"/>
-              </w:rPr>
-            </w:pPr>
-            <w:r>
-              <w:rPr>
-                <w:rFonts w:ascii="Arial" w:hAnsi="Arial" w:cs="Arial"/>
-                <w:color w:val="6E6E6E" w:themeColor="background2" w:themeShade="80"/>
-                <w:sz w:val="24"/>
-                <w:szCs w:val="24"/>
+                <w:lang w:val="nl-NL"/>
+              </w:rPr>
+            </w:pPr>
+            <w:r>
+              <w:rPr>
+                <w:rFonts w:ascii="Arial" w:hAnsi="Arial" w:cs="Arial"/>
+                <w:color w:val="6E6E6E" w:themeColor="background2" w:themeShade="80"/>
+                <w:sz w:val="24"/>
+                <w:szCs w:val="24"/>
+                <w:lang w:val="nl-NL"/>
               </w:rPr>
               <w:t>25-11-2019</w:t>
             </w:r>
@@ -2044,28 +2083,19 @@
                 <w:color w:val="6E6E6E" w:themeColor="background2" w:themeShade="80"/>
                 <w:sz w:val="24"/>
                 <w:szCs w:val="24"/>
-              </w:rPr>
-            </w:pPr>
-            <w:r>
-              <w:rPr>
-                <w:rFonts w:ascii="Arial" w:hAnsi="Arial" w:cs="Arial"/>
-                <w:color w:val="6E6E6E" w:themeColor="background2" w:themeShade="80"/>
-                <w:sz w:val="24"/>
-                <w:szCs w:val="24"/>
-              </w:rPr>
-              <w:t xml:space="preserve">1 Week 1 </w:t>
-            </w:r>
-            <w:proofErr w:type="spellStart"/>
-            <w:r>
-              <w:rPr>
-                <w:rFonts w:ascii="Arial" w:hAnsi="Arial" w:cs="Arial"/>
-                <w:color w:val="6E6E6E" w:themeColor="background2" w:themeShade="80"/>
-                <w:sz w:val="24"/>
-                <w:szCs w:val="24"/>
-              </w:rPr>
-              <w:t>dag</w:t>
-            </w:r>
-            <w:proofErr w:type="spellEnd"/>
+                <w:lang w:val="nl-NL"/>
+              </w:rPr>
+            </w:pPr>
+            <w:r>
+              <w:rPr>
+                <w:rFonts w:ascii="Arial" w:hAnsi="Arial" w:cs="Arial"/>
+                <w:color w:val="6E6E6E" w:themeColor="background2" w:themeShade="80"/>
+                <w:sz w:val="24"/>
+                <w:szCs w:val="24"/>
+                <w:lang w:val="nl-NL"/>
+              </w:rPr>
+              <w:t>1 Week 1 dag</w:t>
+            </w:r>
           </w:p>
         </w:tc>
       </w:tr>
@@ -2087,6 +2117,7 @@
                 <w:color w:val="6E6E6E" w:themeColor="background2" w:themeShade="80"/>
                 <w:sz w:val="24"/>
                 <w:szCs w:val="24"/>
+                <w:lang w:val="nl-NL"/>
               </w:rPr>
             </w:pPr>
             <w:r>
@@ -2096,8 +2127,9 @@
                 <w:color w:val="6E6E6E" w:themeColor="background2" w:themeShade="80"/>
                 <w:sz w:val="24"/>
                 <w:szCs w:val="24"/>
-              </w:rPr>
-              <w:t>Layout</w:t>
+                <w:lang w:val="nl-NL"/>
+              </w:rPr>
+              <w:t>Lay-out</w:t>
             </w:r>
           </w:p>
         </w:tc>
@@ -2113,14 +2145,16 @@
                 <w:color w:val="6E6E6E" w:themeColor="background2" w:themeShade="80"/>
                 <w:sz w:val="24"/>
                 <w:szCs w:val="24"/>
-              </w:rPr>
-            </w:pPr>
-            <w:r>
-              <w:rPr>
-                <w:rFonts w:ascii="Arial" w:hAnsi="Arial" w:cs="Arial"/>
-                <w:color w:val="6E6E6E" w:themeColor="background2" w:themeShade="80"/>
-                <w:sz w:val="24"/>
-                <w:szCs w:val="24"/>
+                <w:lang w:val="nl-NL"/>
+              </w:rPr>
+            </w:pPr>
+            <w:r>
+              <w:rPr>
+                <w:rFonts w:ascii="Arial" w:hAnsi="Arial" w:cs="Arial"/>
+                <w:color w:val="6E6E6E" w:themeColor="background2" w:themeShade="80"/>
+                <w:sz w:val="24"/>
+                <w:szCs w:val="24"/>
+                <w:lang w:val="nl-NL"/>
               </w:rPr>
               <w:t>11-11-2019</w:t>
             </w:r>
@@ -2138,14 +2172,16 @@
                 <w:color w:val="6E6E6E" w:themeColor="background2" w:themeShade="80"/>
                 <w:sz w:val="24"/>
                 <w:szCs w:val="24"/>
-              </w:rPr>
-            </w:pPr>
-            <w:r>
-              <w:rPr>
-                <w:rFonts w:ascii="Arial" w:hAnsi="Arial" w:cs="Arial"/>
-                <w:color w:val="6E6E6E" w:themeColor="background2" w:themeShade="80"/>
-                <w:sz w:val="24"/>
-                <w:szCs w:val="24"/>
+                <w:lang w:val="nl-NL"/>
+              </w:rPr>
+            </w:pPr>
+            <w:r>
+              <w:rPr>
+                <w:rFonts w:ascii="Arial" w:hAnsi="Arial" w:cs="Arial"/>
+                <w:color w:val="6E6E6E" w:themeColor="background2" w:themeShade="80"/>
+                <w:sz w:val="24"/>
+                <w:szCs w:val="24"/>
+                <w:lang w:val="nl-NL"/>
               </w:rPr>
               <w:t>18-11-2019</w:t>
             </w:r>
@@ -2163,14 +2199,16 @@
                 <w:color w:val="6E6E6E" w:themeColor="background2" w:themeShade="80"/>
                 <w:sz w:val="24"/>
                 <w:szCs w:val="24"/>
-              </w:rPr>
-            </w:pPr>
-            <w:r>
-              <w:rPr>
-                <w:rFonts w:ascii="Arial" w:hAnsi="Arial" w:cs="Arial"/>
-                <w:color w:val="6E6E6E" w:themeColor="background2" w:themeShade="80"/>
-                <w:sz w:val="24"/>
-                <w:szCs w:val="24"/>
+                <w:lang w:val="nl-NL"/>
+              </w:rPr>
+            </w:pPr>
+            <w:r>
+              <w:rPr>
+                <w:rFonts w:ascii="Arial" w:hAnsi="Arial" w:cs="Arial"/>
+                <w:color w:val="6E6E6E" w:themeColor="background2" w:themeShade="80"/>
+                <w:sz w:val="24"/>
+                <w:szCs w:val="24"/>
+                <w:lang w:val="nl-NL"/>
               </w:rPr>
               <w:t>1 Week</w:t>
             </w:r>
@@ -2194,6 +2232,7 @@
                 <w:color w:val="6E6E6E" w:themeColor="background2" w:themeShade="80"/>
                 <w:sz w:val="24"/>
                 <w:szCs w:val="24"/>
+                <w:lang w:val="nl-NL"/>
               </w:rPr>
             </w:pPr>
             <w:proofErr w:type="spellStart"/>
@@ -2204,6 +2243,7 @@
                 <w:color w:val="6E6E6E" w:themeColor="background2" w:themeShade="80"/>
                 <w:sz w:val="24"/>
                 <w:szCs w:val="24"/>
+                <w:lang w:val="nl-NL"/>
               </w:rPr>
               <w:t>SplashScreen</w:t>
             </w:r>
@@ -2222,14 +2262,16 @@
                 <w:color w:val="6E6E6E" w:themeColor="background2" w:themeShade="80"/>
                 <w:sz w:val="24"/>
                 <w:szCs w:val="24"/>
-              </w:rPr>
-            </w:pPr>
-            <w:r>
-              <w:rPr>
-                <w:rFonts w:ascii="Arial" w:hAnsi="Arial" w:cs="Arial"/>
-                <w:color w:val="6E6E6E" w:themeColor="background2" w:themeShade="80"/>
-                <w:sz w:val="24"/>
-                <w:szCs w:val="24"/>
+                <w:lang w:val="nl-NL"/>
+              </w:rPr>
+            </w:pPr>
+            <w:r>
+              <w:rPr>
+                <w:rFonts w:ascii="Arial" w:hAnsi="Arial" w:cs="Arial"/>
+                <w:color w:val="6E6E6E" w:themeColor="background2" w:themeShade="80"/>
+                <w:sz w:val="24"/>
+                <w:szCs w:val="24"/>
+                <w:lang w:val="nl-NL"/>
               </w:rPr>
               <w:t>11-11-2019</w:t>
             </w:r>
@@ -2247,14 +2289,16 @@
                 <w:color w:val="6E6E6E" w:themeColor="background2" w:themeShade="80"/>
                 <w:sz w:val="24"/>
                 <w:szCs w:val="24"/>
-              </w:rPr>
-            </w:pPr>
-            <w:r>
-              <w:rPr>
-                <w:rFonts w:ascii="Arial" w:hAnsi="Arial" w:cs="Arial"/>
-                <w:color w:val="6E6E6E" w:themeColor="background2" w:themeShade="80"/>
-                <w:sz w:val="24"/>
-                <w:szCs w:val="24"/>
+                <w:lang w:val="nl-NL"/>
+              </w:rPr>
+            </w:pPr>
+            <w:r>
+              <w:rPr>
+                <w:rFonts w:ascii="Arial" w:hAnsi="Arial" w:cs="Arial"/>
+                <w:color w:val="6E6E6E" w:themeColor="background2" w:themeShade="80"/>
+                <w:sz w:val="24"/>
+                <w:szCs w:val="24"/>
+                <w:lang w:val="nl-NL"/>
               </w:rPr>
               <w:t>18-11-2019</w:t>
             </w:r>
@@ -2272,14 +2316,16 @@
                 <w:color w:val="6E6E6E" w:themeColor="background2" w:themeShade="80"/>
                 <w:sz w:val="24"/>
                 <w:szCs w:val="24"/>
-              </w:rPr>
-            </w:pPr>
-            <w:r>
-              <w:rPr>
-                <w:rFonts w:ascii="Arial" w:hAnsi="Arial" w:cs="Arial"/>
-                <w:color w:val="6E6E6E" w:themeColor="background2" w:themeShade="80"/>
-                <w:sz w:val="24"/>
-                <w:szCs w:val="24"/>
+                <w:lang w:val="nl-NL"/>
+              </w:rPr>
+            </w:pPr>
+            <w:r>
+              <w:rPr>
+                <w:rFonts w:ascii="Arial" w:hAnsi="Arial" w:cs="Arial"/>
+                <w:color w:val="6E6E6E" w:themeColor="background2" w:themeShade="80"/>
+                <w:sz w:val="24"/>
+                <w:szCs w:val="24"/>
+                <w:lang w:val="nl-NL"/>
               </w:rPr>
               <w:t>1 week</w:t>
             </w:r>
@@ -2304,9 +2350,9 @@
                 <w:color w:val="6E6E6E" w:themeColor="background2" w:themeShade="80"/>
                 <w:sz w:val="24"/>
                 <w:szCs w:val="24"/>
-              </w:rPr>
-            </w:pPr>
-            <w:proofErr w:type="spellStart"/>
+                <w:lang w:val="nl-NL"/>
+              </w:rPr>
+            </w:pPr>
             <w:r>
               <w:rPr>
                 <w:rFonts w:ascii="Arial" w:hAnsi="Arial" w:cs="Arial"/>
@@ -2314,10 +2360,10 @@
                 <w:color w:val="6E6E6E" w:themeColor="background2" w:themeShade="80"/>
                 <w:sz w:val="24"/>
                 <w:szCs w:val="24"/>
-              </w:rPr>
-              <w:t>Quizz</w:t>
-            </w:r>
-            <w:proofErr w:type="spellEnd"/>
+                <w:lang w:val="nl-NL"/>
+              </w:rPr>
+              <w:t>Quiz</w:t>
+            </w:r>
             <w:r>
               <w:rPr>
                 <w:rFonts w:ascii="Arial" w:hAnsi="Arial" w:cs="Arial"/>
@@ -2325,6 +2371,7 @@
                 <w:color w:val="6E6E6E" w:themeColor="background2" w:themeShade="80"/>
                 <w:sz w:val="24"/>
                 <w:szCs w:val="24"/>
+                <w:lang w:val="nl-NL"/>
               </w:rPr>
               <w:t xml:space="preserve"> Screen</w:t>
             </w:r>
@@ -2342,14 +2389,16 @@
                 <w:color w:val="6E6E6E" w:themeColor="background2" w:themeShade="80"/>
                 <w:sz w:val="24"/>
                 <w:szCs w:val="24"/>
-              </w:rPr>
-            </w:pPr>
-            <w:r>
-              <w:rPr>
-                <w:rFonts w:ascii="Arial" w:hAnsi="Arial" w:cs="Arial"/>
-                <w:color w:val="6E6E6E" w:themeColor="background2" w:themeShade="80"/>
-                <w:sz w:val="24"/>
-                <w:szCs w:val="24"/>
+                <w:lang w:val="nl-NL"/>
+              </w:rPr>
+            </w:pPr>
+            <w:r>
+              <w:rPr>
+                <w:rFonts w:ascii="Arial" w:hAnsi="Arial" w:cs="Arial"/>
+                <w:color w:val="6E6E6E" w:themeColor="background2" w:themeShade="80"/>
+                <w:sz w:val="24"/>
+                <w:szCs w:val="24"/>
+                <w:lang w:val="nl-NL"/>
               </w:rPr>
               <w:t>01-12-2019</w:t>
             </w:r>
@@ -2367,14 +2416,16 @@
                 <w:color w:val="6E6E6E" w:themeColor="background2" w:themeShade="80"/>
                 <w:sz w:val="24"/>
                 <w:szCs w:val="24"/>
-              </w:rPr>
-            </w:pPr>
-            <w:r>
-              <w:rPr>
-                <w:rFonts w:ascii="Arial" w:hAnsi="Arial" w:cs="Arial"/>
-                <w:color w:val="6E6E6E" w:themeColor="background2" w:themeShade="80"/>
-                <w:sz w:val="24"/>
-                <w:szCs w:val="24"/>
+                <w:lang w:val="nl-NL"/>
+              </w:rPr>
+            </w:pPr>
+            <w:r>
+              <w:rPr>
+                <w:rFonts w:ascii="Arial" w:hAnsi="Arial" w:cs="Arial"/>
+                <w:color w:val="6E6E6E" w:themeColor="background2" w:themeShade="80"/>
+                <w:sz w:val="24"/>
+                <w:szCs w:val="24"/>
+                <w:lang w:val="nl-NL"/>
               </w:rPr>
               <w:t>12-12-2019</w:t>
             </w:r>
@@ -2392,28 +2443,19 @@
                 <w:color w:val="6E6E6E" w:themeColor="background2" w:themeShade="80"/>
                 <w:sz w:val="24"/>
                 <w:szCs w:val="24"/>
-              </w:rPr>
-            </w:pPr>
-            <w:r>
-              <w:rPr>
-                <w:rFonts w:ascii="Arial" w:hAnsi="Arial" w:cs="Arial"/>
-                <w:color w:val="6E6E6E" w:themeColor="background2" w:themeShade="80"/>
-                <w:sz w:val="24"/>
-                <w:szCs w:val="24"/>
-              </w:rPr>
-              <w:t xml:space="preserve">1 Week 3 </w:t>
-            </w:r>
-            <w:proofErr w:type="spellStart"/>
-            <w:r>
-              <w:rPr>
-                <w:rFonts w:ascii="Arial" w:hAnsi="Arial" w:cs="Arial"/>
-                <w:color w:val="6E6E6E" w:themeColor="background2" w:themeShade="80"/>
-                <w:sz w:val="24"/>
-                <w:szCs w:val="24"/>
-              </w:rPr>
-              <w:t>dagen</w:t>
-            </w:r>
-            <w:proofErr w:type="spellEnd"/>
+                <w:lang w:val="nl-NL"/>
+              </w:rPr>
+            </w:pPr>
+            <w:r>
+              <w:rPr>
+                <w:rFonts w:ascii="Arial" w:hAnsi="Arial" w:cs="Arial"/>
+                <w:color w:val="6E6E6E" w:themeColor="background2" w:themeShade="80"/>
+                <w:sz w:val="24"/>
+                <w:szCs w:val="24"/>
+                <w:lang w:val="nl-NL"/>
+              </w:rPr>
+              <w:t>1 Week 3 dagen</w:t>
+            </w:r>
           </w:p>
         </w:tc>
       </w:tr>
@@ -2429,14 +2471,14 @@
           <w:p>
             <w:pPr>
               <w:rPr>
-                <w:rFonts w:ascii="Arial" w:eastAsia="MS PMincho" w:hAnsi="Arial" w:cs="Arial" w:hint="eastAsia"/>
+                <w:rFonts w:ascii="Arial" w:eastAsia="MS PMincho" w:hAnsi="Arial" w:cs="Arial"/>
                 <w:b w:val="0"/>
                 <w:color w:val="6E6E6E" w:themeColor="background2" w:themeShade="80"/>
                 <w:sz w:val="24"/>
                 <w:szCs w:val="24"/>
-              </w:rPr>
-            </w:pPr>
-            <w:proofErr w:type="spellStart"/>
+                <w:lang w:val="nl-NL"/>
+              </w:rPr>
+            </w:pPr>
             <w:r>
               <w:rPr>
                 <w:rFonts w:ascii="Arial" w:hAnsi="Arial" w:cs="Arial"/>
@@ -2444,10 +2486,10 @@
                 <w:color w:val="6E6E6E" w:themeColor="background2" w:themeShade="80"/>
                 <w:sz w:val="24"/>
                 <w:szCs w:val="24"/>
-              </w:rPr>
-              <w:t>Catogorieen</w:t>
-            </w:r>
-            <w:proofErr w:type="spellEnd"/>
+                <w:lang w:val="nl-NL"/>
+              </w:rPr>
+              <w:t>Categorieën</w:t>
+            </w:r>
             <w:r>
               <w:rPr>
                 <w:rFonts w:ascii="Arial" w:hAnsi="Arial" w:cs="Arial"/>
@@ -2455,6 +2497,7 @@
                 <w:color w:val="6E6E6E" w:themeColor="background2" w:themeShade="80"/>
                 <w:sz w:val="24"/>
                 <w:szCs w:val="24"/>
+                <w:lang w:val="nl-NL"/>
               </w:rPr>
               <w:t xml:space="preserve"> screen</w:t>
             </w:r>
@@ -2472,14 +2515,16 @@
                 <w:color w:val="6E6E6E" w:themeColor="background2" w:themeShade="80"/>
                 <w:sz w:val="24"/>
                 <w:szCs w:val="24"/>
-              </w:rPr>
-            </w:pPr>
-            <w:r>
-              <w:rPr>
-                <w:rFonts w:ascii="Arial" w:hAnsi="Arial" w:cs="Arial"/>
-                <w:color w:val="6E6E6E" w:themeColor="background2" w:themeShade="80"/>
-                <w:sz w:val="24"/>
-                <w:szCs w:val="24"/>
+                <w:lang w:val="nl-NL"/>
+              </w:rPr>
+            </w:pPr>
+            <w:r>
+              <w:rPr>
+                <w:rFonts w:ascii="Arial" w:hAnsi="Arial" w:cs="Arial"/>
+                <w:color w:val="6E6E6E" w:themeColor="background2" w:themeShade="80"/>
+                <w:sz w:val="24"/>
+                <w:szCs w:val="24"/>
+                <w:lang w:val="nl-NL"/>
               </w:rPr>
               <w:t>25-11-2019</w:t>
             </w:r>
@@ -2497,14 +2542,16 @@
                 <w:color w:val="6E6E6E" w:themeColor="background2" w:themeShade="80"/>
                 <w:sz w:val="24"/>
                 <w:szCs w:val="24"/>
-              </w:rPr>
-            </w:pPr>
-            <w:r>
-              <w:rPr>
-                <w:rFonts w:ascii="Arial" w:hAnsi="Arial" w:cs="Arial"/>
-                <w:color w:val="6E6E6E" w:themeColor="background2" w:themeShade="80"/>
-                <w:sz w:val="24"/>
-                <w:szCs w:val="24"/>
+                <w:lang w:val="nl-NL"/>
+              </w:rPr>
+            </w:pPr>
+            <w:r>
+              <w:rPr>
+                <w:rFonts w:ascii="Arial" w:hAnsi="Arial" w:cs="Arial"/>
+                <w:color w:val="6E6E6E" w:themeColor="background2" w:themeShade="80"/>
+                <w:sz w:val="24"/>
+                <w:szCs w:val="24"/>
+                <w:lang w:val="nl-NL"/>
               </w:rPr>
               <w:t>27-11-2019</w:t>
             </w:r>
@@ -2522,28 +2569,19 @@
                 <w:color w:val="6E6E6E" w:themeColor="background2" w:themeShade="80"/>
                 <w:sz w:val="24"/>
                 <w:szCs w:val="24"/>
-              </w:rPr>
-            </w:pPr>
-            <w:r>
-              <w:rPr>
-                <w:rFonts w:ascii="Arial" w:hAnsi="Arial" w:cs="Arial"/>
-                <w:color w:val="6E6E6E" w:themeColor="background2" w:themeShade="80"/>
-                <w:sz w:val="24"/>
-                <w:szCs w:val="24"/>
-              </w:rPr>
-              <w:t xml:space="preserve">2 </w:t>
-            </w:r>
-            <w:proofErr w:type="spellStart"/>
-            <w:r>
-              <w:rPr>
-                <w:rFonts w:ascii="Arial" w:hAnsi="Arial" w:cs="Arial"/>
-                <w:color w:val="6E6E6E" w:themeColor="background2" w:themeShade="80"/>
-                <w:sz w:val="24"/>
-                <w:szCs w:val="24"/>
-              </w:rPr>
-              <w:t>dagen</w:t>
-            </w:r>
-            <w:proofErr w:type="spellEnd"/>
+                <w:lang w:val="nl-NL"/>
+              </w:rPr>
+            </w:pPr>
+            <w:r>
+              <w:rPr>
+                <w:rFonts w:ascii="Arial" w:hAnsi="Arial" w:cs="Arial"/>
+                <w:color w:val="6E6E6E" w:themeColor="background2" w:themeShade="80"/>
+                <w:sz w:val="24"/>
+                <w:szCs w:val="24"/>
+                <w:lang w:val="nl-NL"/>
+              </w:rPr>
+              <w:t>2 dagen</w:t>
+            </w:r>
           </w:p>
         </w:tc>
       </w:tr>
@@ -2565,6 +2603,7 @@
                 <w:color w:val="6E6E6E" w:themeColor="background2" w:themeShade="80"/>
                 <w:sz w:val="24"/>
                 <w:szCs w:val="24"/>
+                <w:lang w:val="nl-NL"/>
               </w:rPr>
             </w:pPr>
             <w:r>
@@ -2574,10 +2613,10 @@
                 <w:color w:val="6E6E6E" w:themeColor="background2" w:themeShade="80"/>
                 <w:sz w:val="24"/>
                 <w:szCs w:val="24"/>
+                <w:lang w:val="nl-NL"/>
               </w:rPr>
               <w:t xml:space="preserve">Sub </w:t>
             </w:r>
-            <w:proofErr w:type="spellStart"/>
             <w:r>
               <w:rPr>
                 <w:rFonts w:ascii="Arial" w:hAnsi="Arial" w:cs="Arial"/>
@@ -2585,10 +2624,10 @@
                 <w:color w:val="6E6E6E" w:themeColor="background2" w:themeShade="80"/>
                 <w:sz w:val="24"/>
                 <w:szCs w:val="24"/>
-              </w:rPr>
-              <w:t>Catogoeriesn</w:t>
-            </w:r>
-            <w:proofErr w:type="spellEnd"/>
+                <w:lang w:val="nl-NL"/>
+              </w:rPr>
+              <w:t>Categorieën</w:t>
+            </w:r>
             <w:r>
               <w:rPr>
                 <w:rFonts w:ascii="Arial" w:hAnsi="Arial" w:cs="Arial"/>
@@ -2596,6 +2635,7 @@
                 <w:color w:val="6E6E6E" w:themeColor="background2" w:themeShade="80"/>
                 <w:sz w:val="24"/>
                 <w:szCs w:val="24"/>
+                <w:lang w:val="nl-NL"/>
               </w:rPr>
               <w:t xml:space="preserve"> Screen</w:t>
             </w:r>
@@ -2613,14 +2653,16 @@
                 <w:color w:val="6E6E6E" w:themeColor="background2" w:themeShade="80"/>
                 <w:sz w:val="24"/>
                 <w:szCs w:val="24"/>
-              </w:rPr>
-            </w:pPr>
-            <w:r>
-              <w:rPr>
-                <w:rFonts w:ascii="Arial" w:hAnsi="Arial" w:cs="Arial"/>
-                <w:color w:val="6E6E6E" w:themeColor="background2" w:themeShade="80"/>
-                <w:sz w:val="24"/>
-                <w:szCs w:val="24"/>
+                <w:lang w:val="nl-NL"/>
+              </w:rPr>
+            </w:pPr>
+            <w:r>
+              <w:rPr>
+                <w:rFonts w:ascii="Arial" w:hAnsi="Arial" w:cs="Arial"/>
+                <w:color w:val="6E6E6E" w:themeColor="background2" w:themeShade="80"/>
+                <w:sz w:val="24"/>
+                <w:szCs w:val="24"/>
+                <w:lang w:val="nl-NL"/>
               </w:rPr>
               <w:t>27-11-2019</w:t>
             </w:r>
@@ -2638,14 +2680,16 @@
                 <w:color w:val="6E6E6E" w:themeColor="background2" w:themeShade="80"/>
                 <w:sz w:val="24"/>
                 <w:szCs w:val="24"/>
-              </w:rPr>
-            </w:pPr>
-            <w:r>
-              <w:rPr>
-                <w:rFonts w:ascii="Arial" w:hAnsi="Arial" w:cs="Arial"/>
-                <w:color w:val="6E6E6E" w:themeColor="background2" w:themeShade="80"/>
-                <w:sz w:val="24"/>
-                <w:szCs w:val="24"/>
+                <w:lang w:val="nl-NL"/>
+              </w:rPr>
+            </w:pPr>
+            <w:r>
+              <w:rPr>
+                <w:rFonts w:ascii="Arial" w:hAnsi="Arial" w:cs="Arial"/>
+                <w:color w:val="6E6E6E" w:themeColor="background2" w:themeShade="80"/>
+                <w:sz w:val="24"/>
+                <w:szCs w:val="24"/>
+                <w:lang w:val="nl-NL"/>
               </w:rPr>
               <w:t>30-11-2019</w:t>
             </w:r>
@@ -2663,28 +2707,19 @@
                 <w:color w:val="6E6E6E" w:themeColor="background2" w:themeShade="80"/>
                 <w:sz w:val="24"/>
                 <w:szCs w:val="24"/>
-              </w:rPr>
-            </w:pPr>
-            <w:r>
-              <w:rPr>
-                <w:rFonts w:ascii="Arial" w:hAnsi="Arial" w:cs="Arial"/>
-                <w:color w:val="6E6E6E" w:themeColor="background2" w:themeShade="80"/>
-                <w:sz w:val="24"/>
-                <w:szCs w:val="24"/>
-              </w:rPr>
-              <w:t xml:space="preserve">3 </w:t>
-            </w:r>
-            <w:proofErr w:type="spellStart"/>
-            <w:r>
-              <w:rPr>
-                <w:rFonts w:ascii="Arial" w:hAnsi="Arial" w:cs="Arial"/>
-                <w:color w:val="6E6E6E" w:themeColor="background2" w:themeShade="80"/>
-                <w:sz w:val="24"/>
-                <w:szCs w:val="24"/>
-              </w:rPr>
-              <w:t>dagen</w:t>
-            </w:r>
-            <w:proofErr w:type="spellEnd"/>
+                <w:lang w:val="nl-NL"/>
+              </w:rPr>
+            </w:pPr>
+            <w:r>
+              <w:rPr>
+                <w:rFonts w:ascii="Arial" w:hAnsi="Arial" w:cs="Arial"/>
+                <w:color w:val="6E6E6E" w:themeColor="background2" w:themeShade="80"/>
+                <w:sz w:val="24"/>
+                <w:szCs w:val="24"/>
+                <w:lang w:val="nl-NL"/>
+              </w:rPr>
+              <w:t>3 dagen</w:t>
+            </w:r>
           </w:p>
         </w:tc>
       </w:tr>
@@ -2705,9 +2740,9 @@
                 <w:color w:val="6E6E6E" w:themeColor="background2" w:themeShade="80"/>
                 <w:sz w:val="24"/>
                 <w:szCs w:val="24"/>
-              </w:rPr>
-            </w:pPr>
-            <w:proofErr w:type="spellStart"/>
+                <w:lang w:val="nl-NL"/>
+              </w:rPr>
+            </w:pPr>
             <w:r>
               <w:rPr>
                 <w:rFonts w:ascii="Arial" w:hAnsi="Arial" w:cs="Arial"/>
@@ -2715,19 +2750,9 @@
                 <w:color w:val="6E6E6E" w:themeColor="background2" w:themeShade="80"/>
                 <w:sz w:val="24"/>
                 <w:szCs w:val="24"/>
-              </w:rPr>
-              <w:t>Oefenen</w:t>
-            </w:r>
-            <w:proofErr w:type="spellEnd"/>
-            <w:r>
-              <w:rPr>
-                <w:rFonts w:ascii="Arial" w:hAnsi="Arial" w:cs="Arial"/>
-                <w:b w:val="0"/>
-                <w:color w:val="6E6E6E" w:themeColor="background2" w:themeShade="80"/>
-                <w:sz w:val="24"/>
-                <w:szCs w:val="24"/>
-              </w:rPr>
-              <w:t xml:space="preserve"> Screen</w:t>
+                <w:lang w:val="nl-NL"/>
+              </w:rPr>
+              <w:t>Oefenen Screen</w:t>
             </w:r>
           </w:p>
         </w:tc>
@@ -2743,14 +2768,16 @@
                 <w:color w:val="6E6E6E" w:themeColor="background2" w:themeShade="80"/>
                 <w:sz w:val="24"/>
                 <w:szCs w:val="24"/>
-              </w:rPr>
-            </w:pPr>
-            <w:r>
-              <w:rPr>
-                <w:rFonts w:ascii="Arial" w:hAnsi="Arial" w:cs="Arial"/>
-                <w:color w:val="6E6E6E" w:themeColor="background2" w:themeShade="80"/>
-                <w:sz w:val="24"/>
-                <w:szCs w:val="24"/>
+                <w:lang w:val="nl-NL"/>
+              </w:rPr>
+            </w:pPr>
+            <w:r>
+              <w:rPr>
+                <w:rFonts w:ascii="Arial" w:hAnsi="Arial" w:cs="Arial"/>
+                <w:color w:val="6E6E6E" w:themeColor="background2" w:themeShade="80"/>
+                <w:sz w:val="24"/>
+                <w:szCs w:val="24"/>
+                <w:lang w:val="nl-NL"/>
               </w:rPr>
               <w:t>30-11-2019</w:t>
             </w:r>
@@ -2768,14 +2795,16 @@
                 <w:color w:val="6E6E6E" w:themeColor="background2" w:themeShade="80"/>
                 <w:sz w:val="24"/>
                 <w:szCs w:val="24"/>
-              </w:rPr>
-            </w:pPr>
-            <w:r>
-              <w:rPr>
-                <w:rFonts w:ascii="Arial" w:hAnsi="Arial" w:cs="Arial"/>
-                <w:color w:val="6E6E6E" w:themeColor="background2" w:themeShade="80"/>
-                <w:sz w:val="24"/>
-                <w:szCs w:val="24"/>
+                <w:lang w:val="nl-NL"/>
+              </w:rPr>
+            </w:pPr>
+            <w:r>
+              <w:rPr>
+                <w:rFonts w:ascii="Arial" w:hAnsi="Arial" w:cs="Arial"/>
+                <w:color w:val="6E6E6E" w:themeColor="background2" w:themeShade="80"/>
+                <w:sz w:val="24"/>
+                <w:szCs w:val="24"/>
+                <w:lang w:val="nl-NL"/>
               </w:rPr>
               <w:t>11-12-2019</w:t>
             </w:r>
@@ -2793,28 +2822,19 @@
                 <w:color w:val="6E6E6E" w:themeColor="background2" w:themeShade="80"/>
                 <w:sz w:val="24"/>
                 <w:szCs w:val="24"/>
-              </w:rPr>
-            </w:pPr>
-            <w:r>
-              <w:rPr>
-                <w:rFonts w:ascii="Arial" w:hAnsi="Arial" w:cs="Arial"/>
-                <w:color w:val="6E6E6E" w:themeColor="background2" w:themeShade="80"/>
-                <w:sz w:val="24"/>
-                <w:szCs w:val="24"/>
-              </w:rPr>
-              <w:t xml:space="preserve">1 week 3 </w:t>
-            </w:r>
-            <w:proofErr w:type="spellStart"/>
-            <w:r>
-              <w:rPr>
-                <w:rFonts w:ascii="Arial" w:hAnsi="Arial" w:cs="Arial"/>
-                <w:color w:val="6E6E6E" w:themeColor="background2" w:themeShade="80"/>
-                <w:sz w:val="24"/>
-                <w:szCs w:val="24"/>
-              </w:rPr>
-              <w:t>dagen</w:t>
-            </w:r>
-            <w:proofErr w:type="spellEnd"/>
+                <w:lang w:val="nl-NL"/>
+              </w:rPr>
+            </w:pPr>
+            <w:r>
+              <w:rPr>
+                <w:rFonts w:ascii="Arial" w:hAnsi="Arial" w:cs="Arial"/>
+                <w:color w:val="6E6E6E" w:themeColor="background2" w:themeShade="80"/>
+                <w:sz w:val="24"/>
+                <w:szCs w:val="24"/>
+                <w:lang w:val="nl-NL"/>
+              </w:rPr>
+              <w:t>1 week 3 dagen</w:t>
+            </w:r>
           </w:p>
         </w:tc>
       </w:tr>
@@ -2836,8 +2856,10 @@
                 <w:color w:val="6E6E6E" w:themeColor="background2" w:themeShade="80"/>
                 <w:sz w:val="24"/>
                 <w:szCs w:val="24"/>
-              </w:rPr>
-            </w:pPr>
+                <w:lang w:val="nl-NL"/>
+              </w:rPr>
+            </w:pPr>
+            <w:proofErr w:type="spellStart"/>
             <w:r>
               <w:rPr>
                 <w:rFonts w:ascii="Arial" w:hAnsi="Arial" w:cs="Arial"/>
@@ -2845,8 +2867,21 @@
                 <w:color w:val="6E6E6E" w:themeColor="background2" w:themeShade="80"/>
                 <w:sz w:val="24"/>
                 <w:szCs w:val="24"/>
-              </w:rPr>
-              <w:t>About Screen</w:t>
+                <w:lang w:val="nl-NL"/>
+              </w:rPr>
+              <w:t>About</w:t>
+            </w:r>
+            <w:proofErr w:type="spellEnd"/>
+            <w:r>
+              <w:rPr>
+                <w:rFonts w:ascii="Arial" w:hAnsi="Arial" w:cs="Arial"/>
+                <w:b w:val="0"/>
+                <w:color w:val="6E6E6E" w:themeColor="background2" w:themeShade="80"/>
+                <w:sz w:val="24"/>
+                <w:szCs w:val="24"/>
+                <w:lang w:val="nl-NL"/>
+              </w:rPr>
+              <w:t xml:space="preserve"> Screen</w:t>
             </w:r>
           </w:p>
         </w:tc>
@@ -2862,14 +2897,16 @@
                 <w:color w:val="6E6E6E" w:themeColor="background2" w:themeShade="80"/>
                 <w:sz w:val="24"/>
                 <w:szCs w:val="24"/>
-              </w:rPr>
-            </w:pPr>
-            <w:r>
-              <w:rPr>
-                <w:rFonts w:ascii="Arial" w:hAnsi="Arial" w:cs="Arial"/>
-                <w:color w:val="6E6E6E" w:themeColor="background2" w:themeShade="80"/>
-                <w:sz w:val="24"/>
-                <w:szCs w:val="24"/>
+                <w:lang w:val="nl-NL"/>
+              </w:rPr>
+            </w:pPr>
+            <w:r>
+              <w:rPr>
+                <w:rFonts w:ascii="Arial" w:hAnsi="Arial" w:cs="Arial"/>
+                <w:color w:val="6E6E6E" w:themeColor="background2" w:themeShade="80"/>
+                <w:sz w:val="24"/>
+                <w:szCs w:val="24"/>
+                <w:lang w:val="nl-NL"/>
               </w:rPr>
               <w:t>27-11-2019</w:t>
             </w:r>
@@ -2887,14 +2924,16 @@
                 <w:color w:val="6E6E6E" w:themeColor="background2" w:themeShade="80"/>
                 <w:sz w:val="24"/>
                 <w:szCs w:val="24"/>
-              </w:rPr>
-            </w:pPr>
-            <w:r>
-              <w:rPr>
-                <w:rFonts w:ascii="Arial" w:hAnsi="Arial" w:cs="Arial"/>
-                <w:color w:val="6E6E6E" w:themeColor="background2" w:themeShade="80"/>
-                <w:sz w:val="24"/>
-                <w:szCs w:val="24"/>
+                <w:lang w:val="nl-NL"/>
+              </w:rPr>
+            </w:pPr>
+            <w:r>
+              <w:rPr>
+                <w:rFonts w:ascii="Arial" w:hAnsi="Arial" w:cs="Arial"/>
+                <w:color w:val="6E6E6E" w:themeColor="background2" w:themeShade="80"/>
+                <w:sz w:val="24"/>
+                <w:szCs w:val="24"/>
+                <w:lang w:val="nl-NL"/>
               </w:rPr>
               <w:t>01-12-2019</w:t>
             </w:r>
@@ -2912,19 +2951,19 @@
                 <w:color w:val="6E6E6E" w:themeColor="background2" w:themeShade="80"/>
                 <w:sz w:val="24"/>
                 <w:szCs w:val="24"/>
-              </w:rPr>
-            </w:pPr>
-            <w:r>
-              <w:rPr>
-                <w:rFonts w:ascii="Arial" w:hAnsi="Arial" w:cs="Arial"/>
-                <w:color w:val="6E6E6E" w:themeColor="background2" w:themeShade="80"/>
-                <w:sz w:val="24"/>
-                <w:szCs w:val="24"/>
+                <w:lang w:val="nl-NL"/>
+              </w:rPr>
+            </w:pPr>
+            <w:r>
+              <w:rPr>
+                <w:rFonts w:ascii="Arial" w:hAnsi="Arial" w:cs="Arial"/>
+                <w:color w:val="6E6E6E" w:themeColor="background2" w:themeShade="80"/>
+                <w:sz w:val="24"/>
+                <w:szCs w:val="24"/>
+                <w:lang w:val="nl-NL"/>
               </w:rPr>
               <w:t>4 dagen</w:t>
             </w:r>
-            <w:bookmarkStart w:id="0" w:name="_GoBack"/>
-            <w:bookmarkEnd w:id="0"/>
           </w:p>
         </w:tc>
       </w:tr>
@@ -2945,6 +2984,7 @@
                 <w:color w:val="6E6E6E" w:themeColor="background2" w:themeShade="80"/>
                 <w:sz w:val="24"/>
                 <w:szCs w:val="24"/>
+                <w:lang w:val="nl-NL"/>
               </w:rPr>
             </w:pPr>
             <w:r>
@@ -2954,9 +2994,34 @@
                 <w:color w:val="6E6E6E" w:themeColor="background2" w:themeShade="80"/>
                 <w:sz w:val="24"/>
                 <w:szCs w:val="24"/>
-              </w:rPr>
-              <w:t>Login Admin</w:t>
-            </w:r>
+                <w:lang w:val="nl-NL"/>
+              </w:rPr>
+              <w:t>*</w:t>
+            </w:r>
+            <w:r>
+              <w:rPr>
+                <w:rFonts w:ascii="Arial" w:hAnsi="Arial" w:cs="Arial"/>
+                <w:b w:val="0"/>
+                <w:color w:val="6E6E6E" w:themeColor="background2" w:themeShade="80"/>
+                <w:sz w:val="24"/>
+                <w:szCs w:val="24"/>
+                <w:lang w:val="nl-NL"/>
+              </w:rPr>
+              <w:t xml:space="preserve">Login </w:t>
+            </w:r>
+            <w:proofErr w:type="spellStart"/>
+            <w:r>
+              <w:rPr>
+                <w:rFonts w:ascii="Arial" w:hAnsi="Arial" w:cs="Arial"/>
+                <w:b w:val="0"/>
+                <w:color w:val="6E6E6E" w:themeColor="background2" w:themeShade="80"/>
+                <w:sz w:val="24"/>
+                <w:szCs w:val="24"/>
+                <w:lang w:val="nl-NL"/>
+              </w:rPr>
+              <w:t>Admin</w:t>
+            </w:r>
+            <w:proofErr w:type="spellEnd"/>
           </w:p>
         </w:tc>
         <w:tc>
@@ -2971,14 +3036,16 @@
                 <w:color w:val="6E6E6E" w:themeColor="background2" w:themeShade="80"/>
                 <w:sz w:val="24"/>
                 <w:szCs w:val="24"/>
-              </w:rPr>
-            </w:pPr>
-            <w:r>
-              <w:rPr>
-                <w:rFonts w:ascii="Arial" w:hAnsi="Arial" w:cs="Arial"/>
-                <w:color w:val="6E6E6E" w:themeColor="background2" w:themeShade="80"/>
-                <w:sz w:val="24"/>
-                <w:szCs w:val="24"/>
+                <w:lang w:val="nl-NL"/>
+              </w:rPr>
+            </w:pPr>
+            <w:r>
+              <w:rPr>
+                <w:rFonts w:ascii="Arial" w:hAnsi="Arial" w:cs="Arial"/>
+                <w:color w:val="6E6E6E" w:themeColor="background2" w:themeShade="80"/>
+                <w:sz w:val="24"/>
+                <w:szCs w:val="24"/>
+                <w:lang w:val="nl-NL"/>
               </w:rPr>
               <w:t>25-11-2019</w:t>
             </w:r>
@@ -2996,14 +3063,16 @@
                 <w:color w:val="6E6E6E" w:themeColor="background2" w:themeShade="80"/>
                 <w:sz w:val="24"/>
                 <w:szCs w:val="24"/>
-              </w:rPr>
-            </w:pPr>
-            <w:r>
-              <w:rPr>
-                <w:rFonts w:ascii="Arial" w:hAnsi="Arial" w:cs="Arial"/>
-                <w:color w:val="6E6E6E" w:themeColor="background2" w:themeShade="80"/>
-                <w:sz w:val="24"/>
-                <w:szCs w:val="24"/>
+                <w:lang w:val="nl-NL"/>
+              </w:rPr>
+            </w:pPr>
+            <w:r>
+              <w:rPr>
+                <w:rFonts w:ascii="Arial" w:hAnsi="Arial" w:cs="Arial"/>
+                <w:color w:val="6E6E6E" w:themeColor="background2" w:themeShade="80"/>
+                <w:sz w:val="24"/>
+                <w:szCs w:val="24"/>
+                <w:lang w:val="nl-NL"/>
               </w:rPr>
               <w:t>30-11-2019</w:t>
             </w:r>
@@ -3021,28 +3090,19 @@
                 <w:color w:val="6E6E6E" w:themeColor="background2" w:themeShade="80"/>
                 <w:sz w:val="24"/>
                 <w:szCs w:val="24"/>
-              </w:rPr>
-            </w:pPr>
-            <w:r>
-              <w:rPr>
-                <w:rFonts w:ascii="Arial" w:hAnsi="Arial" w:cs="Arial"/>
-                <w:color w:val="6E6E6E" w:themeColor="background2" w:themeShade="80"/>
-                <w:sz w:val="24"/>
-                <w:szCs w:val="24"/>
-              </w:rPr>
-              <w:t xml:space="preserve">5 </w:t>
-            </w:r>
-            <w:proofErr w:type="spellStart"/>
-            <w:r>
-              <w:rPr>
-                <w:rFonts w:ascii="Arial" w:hAnsi="Arial" w:cs="Arial"/>
-                <w:color w:val="6E6E6E" w:themeColor="background2" w:themeShade="80"/>
-                <w:sz w:val="24"/>
-                <w:szCs w:val="24"/>
-              </w:rPr>
-              <w:t>dagen</w:t>
-            </w:r>
-            <w:proofErr w:type="spellEnd"/>
+                <w:lang w:val="nl-NL"/>
+              </w:rPr>
+            </w:pPr>
+            <w:r>
+              <w:rPr>
+                <w:rFonts w:ascii="Arial" w:hAnsi="Arial" w:cs="Arial"/>
+                <w:color w:val="6E6E6E" w:themeColor="background2" w:themeShade="80"/>
+                <w:sz w:val="24"/>
+                <w:szCs w:val="24"/>
+                <w:lang w:val="nl-NL"/>
+              </w:rPr>
+              <w:t>5 dagen</w:t>
+            </w:r>
           </w:p>
         </w:tc>
       </w:tr>
@@ -3064,6 +3124,7 @@
                 <w:color w:val="6E6E6E" w:themeColor="background2" w:themeShade="80"/>
                 <w:sz w:val="24"/>
                 <w:szCs w:val="24"/>
+                <w:lang w:val="nl-NL"/>
               </w:rPr>
             </w:pPr>
             <w:r>
@@ -3073,8 +3134,33 @@
                 <w:color w:val="6E6E6E" w:themeColor="background2" w:themeShade="80"/>
                 <w:sz w:val="24"/>
                 <w:szCs w:val="24"/>
-              </w:rPr>
-              <w:t>Admin Page</w:t>
+                <w:lang w:val="nl-NL"/>
+              </w:rPr>
+              <w:t>*</w:t>
+            </w:r>
+            <w:proofErr w:type="spellStart"/>
+            <w:r>
+              <w:rPr>
+                <w:rFonts w:ascii="Arial" w:hAnsi="Arial" w:cs="Arial"/>
+                <w:b w:val="0"/>
+                <w:color w:val="6E6E6E" w:themeColor="background2" w:themeShade="80"/>
+                <w:sz w:val="24"/>
+                <w:szCs w:val="24"/>
+                <w:lang w:val="nl-NL"/>
+              </w:rPr>
+              <w:t>Admin</w:t>
+            </w:r>
+            <w:proofErr w:type="spellEnd"/>
+            <w:r>
+              <w:rPr>
+                <w:rFonts w:ascii="Arial" w:hAnsi="Arial" w:cs="Arial"/>
+                <w:b w:val="0"/>
+                <w:color w:val="6E6E6E" w:themeColor="background2" w:themeShade="80"/>
+                <w:sz w:val="24"/>
+                <w:szCs w:val="24"/>
+                <w:lang w:val="nl-NL"/>
+              </w:rPr>
+              <w:t xml:space="preserve"> Page</w:t>
             </w:r>
           </w:p>
         </w:tc>
@@ -3090,14 +3176,16 @@
                 <w:color w:val="6E6E6E" w:themeColor="background2" w:themeShade="80"/>
                 <w:sz w:val="24"/>
                 <w:szCs w:val="24"/>
-              </w:rPr>
-            </w:pPr>
-            <w:r>
-              <w:rPr>
-                <w:rFonts w:ascii="Arial" w:hAnsi="Arial" w:cs="Arial"/>
-                <w:color w:val="6E6E6E" w:themeColor="background2" w:themeShade="80"/>
-                <w:sz w:val="24"/>
-                <w:szCs w:val="24"/>
+                <w:lang w:val="nl-NL"/>
+              </w:rPr>
+            </w:pPr>
+            <w:r>
+              <w:rPr>
+                <w:rFonts w:ascii="Arial" w:hAnsi="Arial" w:cs="Arial"/>
+                <w:color w:val="6E6E6E" w:themeColor="background2" w:themeShade="80"/>
+                <w:sz w:val="24"/>
+                <w:szCs w:val="24"/>
+                <w:lang w:val="nl-NL"/>
               </w:rPr>
               <w:t>11-11-2019</w:t>
             </w:r>
@@ -3115,14 +3203,16 @@
                 <w:color w:val="6E6E6E" w:themeColor="background2" w:themeShade="80"/>
                 <w:sz w:val="24"/>
                 <w:szCs w:val="24"/>
-              </w:rPr>
-            </w:pPr>
-            <w:r>
-              <w:rPr>
-                <w:rFonts w:ascii="Arial" w:hAnsi="Arial" w:cs="Arial"/>
-                <w:color w:val="6E6E6E" w:themeColor="background2" w:themeShade="80"/>
-                <w:sz w:val="24"/>
-                <w:szCs w:val="24"/>
+                <w:lang w:val="nl-NL"/>
+              </w:rPr>
+            </w:pPr>
+            <w:r>
+              <w:rPr>
+                <w:rFonts w:ascii="Arial" w:hAnsi="Arial" w:cs="Arial"/>
+                <w:color w:val="6E6E6E" w:themeColor="background2" w:themeShade="80"/>
+                <w:sz w:val="24"/>
+                <w:szCs w:val="24"/>
+                <w:lang w:val="nl-NL"/>
               </w:rPr>
               <w:t>25-11-2019</w:t>
             </w:r>
@@ -3140,28 +3230,19 @@
                 <w:color w:val="6E6E6E" w:themeColor="background2" w:themeShade="80"/>
                 <w:sz w:val="24"/>
                 <w:szCs w:val="24"/>
-              </w:rPr>
-            </w:pPr>
-            <w:r>
-              <w:rPr>
-                <w:rFonts w:ascii="Arial" w:hAnsi="Arial" w:cs="Arial"/>
-                <w:color w:val="6E6E6E" w:themeColor="background2" w:themeShade="80"/>
-                <w:sz w:val="24"/>
-                <w:szCs w:val="24"/>
-              </w:rPr>
-              <w:t xml:space="preserve">2 </w:t>
-            </w:r>
-            <w:proofErr w:type="spellStart"/>
-            <w:r>
-              <w:rPr>
-                <w:rFonts w:ascii="Arial" w:hAnsi="Arial" w:cs="Arial"/>
-                <w:color w:val="6E6E6E" w:themeColor="background2" w:themeShade="80"/>
-                <w:sz w:val="24"/>
-                <w:szCs w:val="24"/>
-              </w:rPr>
-              <w:t>weken</w:t>
-            </w:r>
-            <w:proofErr w:type="spellEnd"/>
+                <w:lang w:val="nl-NL"/>
+              </w:rPr>
+            </w:pPr>
+            <w:r>
+              <w:rPr>
+                <w:rFonts w:ascii="Arial" w:hAnsi="Arial" w:cs="Arial"/>
+                <w:color w:val="6E6E6E" w:themeColor="background2" w:themeShade="80"/>
+                <w:sz w:val="24"/>
+                <w:szCs w:val="24"/>
+                <w:lang w:val="nl-NL"/>
+              </w:rPr>
+              <w:t>2 weken</w:t>
+            </w:r>
           </w:p>
         </w:tc>
       </w:tr>
@@ -3182,9 +3263,9 @@
                 <w:color w:val="6E6E6E" w:themeColor="background2" w:themeShade="80"/>
                 <w:sz w:val="24"/>
                 <w:szCs w:val="24"/>
-              </w:rPr>
-            </w:pPr>
-            <w:proofErr w:type="spellStart"/>
+                <w:lang w:val="nl-NL"/>
+              </w:rPr>
+            </w:pPr>
             <w:r>
               <w:rPr>
                 <w:rFonts w:ascii="Arial" w:hAnsi="Arial" w:cs="Arial"/>
@@ -3192,32 +3273,10 @@
                 <w:color w:val="6E6E6E" w:themeColor="background2" w:themeShade="80"/>
                 <w:sz w:val="24"/>
                 <w:szCs w:val="24"/>
-              </w:rPr>
-              <w:t>Testen</w:t>
-            </w:r>
-            <w:proofErr w:type="spellEnd"/>
-            <w:r>
-              <w:rPr>
-                <w:rFonts w:ascii="Arial" w:hAnsi="Arial" w:cs="Arial"/>
-                <w:b w:val="0"/>
-                <w:color w:val="6E6E6E" w:themeColor="background2" w:themeShade="80"/>
-                <w:sz w:val="24"/>
-                <w:szCs w:val="24"/>
-              </w:rPr>
-              <w:t xml:space="preserve"> </w:t>
-            </w:r>
-            <w:proofErr w:type="spellStart"/>
-            <w:r>
-              <w:rPr>
-                <w:rFonts w:ascii="Arial" w:hAnsi="Arial" w:cs="Arial"/>
-                <w:b w:val="0"/>
-                <w:color w:val="6E6E6E" w:themeColor="background2" w:themeShade="80"/>
-                <w:sz w:val="24"/>
-                <w:szCs w:val="24"/>
-              </w:rPr>
-              <w:t>Applicatie</w:t>
-            </w:r>
-            <w:proofErr w:type="spellEnd"/>
+                <w:lang w:val="nl-NL"/>
+              </w:rPr>
+              <w:t>Testen Applicatie</w:t>
+            </w:r>
           </w:p>
         </w:tc>
         <w:tc>
@@ -3232,8 +3291,19 @@
                 <w:color w:val="6E6E6E" w:themeColor="background2" w:themeShade="80"/>
                 <w:sz w:val="24"/>
                 <w:szCs w:val="24"/>
-              </w:rPr>
-            </w:pPr>
+                <w:lang w:val="nl-NL"/>
+              </w:rPr>
+            </w:pPr>
+            <w:r>
+              <w:rPr>
+                <w:rFonts w:ascii="Arial" w:hAnsi="Arial" w:cs="Arial"/>
+                <w:color w:val="6E6E6E" w:themeColor="background2" w:themeShade="80"/>
+                <w:sz w:val="24"/>
+                <w:szCs w:val="24"/>
+                <w:lang w:val="nl-NL"/>
+              </w:rPr>
+              <w:t>12-12-2019</w:t>
+            </w:r>
           </w:p>
         </w:tc>
         <w:tc>
@@ -3248,8 +3318,19 @@
                 <w:color w:val="6E6E6E" w:themeColor="background2" w:themeShade="80"/>
                 <w:sz w:val="24"/>
                 <w:szCs w:val="24"/>
-              </w:rPr>
-            </w:pPr>
+                <w:lang w:val="nl-NL"/>
+              </w:rPr>
+            </w:pPr>
+            <w:r>
+              <w:rPr>
+                <w:rFonts w:ascii="Arial" w:hAnsi="Arial" w:cs="Arial"/>
+                <w:color w:val="6E6E6E" w:themeColor="background2" w:themeShade="80"/>
+                <w:sz w:val="24"/>
+                <w:szCs w:val="24"/>
+                <w:lang w:val="nl-NL"/>
+              </w:rPr>
+              <w:t>18-12-2019</w:t>
+            </w:r>
           </w:p>
         </w:tc>
         <w:tc>
@@ -3264,14 +3345,16 @@
                 <w:color w:val="6E6E6E" w:themeColor="background2" w:themeShade="80"/>
                 <w:sz w:val="24"/>
                 <w:szCs w:val="24"/>
-              </w:rPr>
-            </w:pPr>
-            <w:r>
-              <w:rPr>
-                <w:rFonts w:ascii="Arial" w:hAnsi="Arial" w:cs="Arial"/>
-                <w:color w:val="6E6E6E" w:themeColor="background2" w:themeShade="80"/>
-                <w:sz w:val="24"/>
-                <w:szCs w:val="24"/>
+                <w:lang w:val="nl-NL"/>
+              </w:rPr>
+            </w:pPr>
+            <w:r>
+              <w:rPr>
+                <w:rFonts w:ascii="Arial" w:hAnsi="Arial" w:cs="Arial"/>
+                <w:color w:val="6E6E6E" w:themeColor="background2" w:themeShade="80"/>
+                <w:sz w:val="24"/>
+                <w:szCs w:val="24"/>
+                <w:lang w:val="nl-NL"/>
               </w:rPr>
               <w:t>1 week</w:t>
             </w:r>
@@ -3296,6 +3379,7 @@
                 <w:color w:val="6E6E6E" w:themeColor="background2" w:themeShade="80"/>
                 <w:sz w:val="24"/>
                 <w:szCs w:val="24"/>
+                <w:lang w:val="nl-NL"/>
               </w:rPr>
             </w:pPr>
             <w:r>
@@ -3305,21 +3389,114 @@
                 <w:color w:val="6E6E6E" w:themeColor="background2" w:themeShade="80"/>
                 <w:sz w:val="24"/>
                 <w:szCs w:val="24"/>
-              </w:rPr>
-              <w:t xml:space="preserve">Database </w:t>
-            </w:r>
-            <w:proofErr w:type="spellStart"/>
-            <w:r>
+                <w:lang w:val="nl-NL"/>
+              </w:rPr>
+              <w:t>Database maken</w:t>
+            </w:r>
+          </w:p>
+        </w:tc>
+        <w:tc>
+          <w:tcPr>
+            <w:tcW w:w="2261" w:type="dxa"/>
+          </w:tcPr>
+          <w:p>
+            <w:pPr>
+              <w:cnfStyle w:val="000000100000" w:firstRow="0" w:lastRow="0" w:firstColumn="0" w:lastColumn="0" w:oddVBand="0" w:evenVBand="0" w:oddHBand="1" w:evenHBand="0" w:firstRowFirstColumn="0" w:firstRowLastColumn="0" w:lastRowFirstColumn="0" w:lastRowLastColumn="0"/>
+              <w:rPr>
+                <w:rFonts w:ascii="Arial" w:hAnsi="Arial" w:cs="Arial"/>
+                <w:color w:val="6E6E6E" w:themeColor="background2" w:themeShade="80"/>
+                <w:sz w:val="24"/>
+                <w:szCs w:val="24"/>
+                <w:lang w:val="nl-NL"/>
+              </w:rPr>
+            </w:pPr>
+            <w:r>
+              <w:rPr>
+                <w:rFonts w:ascii="Arial" w:hAnsi="Arial" w:cs="Arial"/>
+                <w:color w:val="6E6E6E" w:themeColor="background2" w:themeShade="80"/>
+                <w:sz w:val="24"/>
+                <w:szCs w:val="24"/>
+                <w:lang w:val="nl-NL"/>
+              </w:rPr>
+              <w:t>18-11-2019</w:t>
+            </w:r>
+          </w:p>
+        </w:tc>
+        <w:tc>
+          <w:tcPr>
+            <w:tcW w:w="2260" w:type="dxa"/>
+          </w:tcPr>
+          <w:p>
+            <w:pPr>
+              <w:cnfStyle w:val="000000100000" w:firstRow="0" w:lastRow="0" w:firstColumn="0" w:lastColumn="0" w:oddVBand="0" w:evenVBand="0" w:oddHBand="1" w:evenHBand="0" w:firstRowFirstColumn="0" w:firstRowLastColumn="0" w:lastRowFirstColumn="0" w:lastRowLastColumn="0"/>
+              <w:rPr>
+                <w:rFonts w:ascii="Arial" w:hAnsi="Arial" w:cs="Arial"/>
+                <w:color w:val="6E6E6E" w:themeColor="background2" w:themeShade="80"/>
+                <w:sz w:val="24"/>
+                <w:szCs w:val="24"/>
+                <w:lang w:val="nl-NL"/>
+              </w:rPr>
+            </w:pPr>
+            <w:r>
+              <w:rPr>
+                <w:rFonts w:ascii="Arial" w:hAnsi="Arial" w:cs="Arial"/>
+                <w:color w:val="6E6E6E" w:themeColor="background2" w:themeShade="80"/>
+                <w:sz w:val="24"/>
+                <w:szCs w:val="24"/>
+                <w:lang w:val="nl-NL"/>
+              </w:rPr>
+              <w:t>27-11-2019</w:t>
+            </w:r>
+          </w:p>
+        </w:tc>
+        <w:tc>
+          <w:tcPr>
+            <w:tcW w:w="2253" w:type="dxa"/>
+          </w:tcPr>
+          <w:p>
+            <w:pPr>
+              <w:cnfStyle w:val="000000100000" w:firstRow="0" w:lastRow="0" w:firstColumn="0" w:lastColumn="0" w:oddVBand="0" w:evenVBand="0" w:oddHBand="1" w:evenHBand="0" w:firstRowFirstColumn="0" w:firstRowLastColumn="0" w:lastRowFirstColumn="0" w:lastRowLastColumn="0"/>
+              <w:rPr>
+                <w:rFonts w:ascii="Arial" w:hAnsi="Arial" w:cs="Arial"/>
+                <w:color w:val="6E6E6E" w:themeColor="background2" w:themeShade="80"/>
+                <w:sz w:val="24"/>
+                <w:szCs w:val="24"/>
+                <w:lang w:val="nl-NL"/>
+              </w:rPr>
+            </w:pPr>
+            <w:r>
+              <w:rPr>
+                <w:rFonts w:ascii="Arial" w:hAnsi="Arial" w:cs="Arial"/>
+                <w:color w:val="6E6E6E" w:themeColor="background2" w:themeShade="80"/>
+                <w:sz w:val="24"/>
+                <w:szCs w:val="24"/>
+                <w:lang w:val="nl-NL"/>
+              </w:rPr>
+              <w:t>1 week 3 dagen</w:t>
+            </w:r>
+          </w:p>
+        </w:tc>
+      </w:tr>
+      <w:tr>
+        <w:trPr>
+          <w:trHeight w:val="423"/>
+        </w:trPr>
+        <w:tc>
+          <w:tcPr>
+            <w:cnfStyle w:val="001000000000" w:firstRow="0" w:lastRow="0" w:firstColumn="1" w:lastColumn="0" w:oddVBand="0" w:evenVBand="0" w:oddHBand="0" w:evenHBand="0" w:firstRowFirstColumn="0" w:firstRowLastColumn="0" w:lastRowFirstColumn="0" w:lastRowLastColumn="0"/>
+            <w:tcW w:w="2300" w:type="dxa"/>
+          </w:tcPr>
+          <w:p>
+            <w:pPr>
               <w:rPr>
                 <w:rFonts w:ascii="Arial" w:hAnsi="Arial" w:cs="Arial"/>
                 <w:b w:val="0"/>
                 <w:color w:val="6E6E6E" w:themeColor="background2" w:themeShade="80"/>
                 <w:sz w:val="24"/>
                 <w:szCs w:val="24"/>
-              </w:rPr>
-              <w:t>maken</w:t>
-            </w:r>
-            <w:proofErr w:type="spellEnd"/>
+                <w:lang w:val="nl-NL"/>
+              </w:rPr>
+            </w:pPr>
           </w:p>
         </w:tc>
         <w:tc>
@@ -3328,23 +3505,15 @@
           </w:tcPr>
           <w:p>
             <w:pPr>
-              <w:cnfStyle w:val="000000100000" w:firstRow="0" w:lastRow="0" w:firstColumn="0" w:lastColumn="0" w:oddVBand="0" w:evenVBand="0" w:oddHBand="1" w:evenHBand="0" w:firstRowFirstColumn="0" w:firstRowLastColumn="0" w:lastRowFirstColumn="0" w:lastRowLastColumn="0"/>
-              <w:rPr>
-                <w:rFonts w:ascii="Arial" w:hAnsi="Arial" w:cs="Arial"/>
-                <w:color w:val="6E6E6E" w:themeColor="background2" w:themeShade="80"/>
-                <w:sz w:val="24"/>
-                <w:szCs w:val="24"/>
-              </w:rPr>
-            </w:pPr>
-            <w:r>
-              <w:rPr>
-                <w:rFonts w:ascii="Arial" w:hAnsi="Arial" w:cs="Arial"/>
-                <w:color w:val="6E6E6E" w:themeColor="background2" w:themeShade="80"/>
-                <w:sz w:val="24"/>
-                <w:szCs w:val="24"/>
-              </w:rPr>
-              <w:t>18-11-2019</w:t>
-            </w:r>
+              <w:cnfStyle w:val="000000000000" w:firstRow="0" w:lastRow="0" w:firstColumn="0" w:lastColumn="0" w:oddVBand="0" w:evenVBand="0" w:oddHBand="0" w:evenHBand="0" w:firstRowFirstColumn="0" w:firstRowLastColumn="0" w:lastRowFirstColumn="0" w:lastRowLastColumn="0"/>
+              <w:rPr>
+                <w:rFonts w:ascii="Arial" w:hAnsi="Arial" w:cs="Arial"/>
+                <w:color w:val="6E6E6E" w:themeColor="background2" w:themeShade="80"/>
+                <w:sz w:val="24"/>
+                <w:szCs w:val="24"/>
+                <w:lang w:val="nl-NL"/>
+              </w:rPr>
+            </w:pPr>
           </w:p>
         </w:tc>
         <w:tc>
@@ -3353,23 +3522,15 @@
           </w:tcPr>
           <w:p>
             <w:pPr>
-              <w:cnfStyle w:val="000000100000" w:firstRow="0" w:lastRow="0" w:firstColumn="0" w:lastColumn="0" w:oddVBand="0" w:evenVBand="0" w:oddHBand="1" w:evenHBand="0" w:firstRowFirstColumn="0" w:firstRowLastColumn="0" w:lastRowFirstColumn="0" w:lastRowLastColumn="0"/>
-              <w:rPr>
-                <w:rFonts w:ascii="Arial" w:hAnsi="Arial" w:cs="Arial"/>
-                <w:color w:val="6E6E6E" w:themeColor="background2" w:themeShade="80"/>
-                <w:sz w:val="24"/>
-                <w:szCs w:val="24"/>
-              </w:rPr>
-            </w:pPr>
-            <w:r>
-              <w:rPr>
-                <w:rFonts w:ascii="Arial" w:hAnsi="Arial" w:cs="Arial"/>
-                <w:color w:val="6E6E6E" w:themeColor="background2" w:themeShade="80"/>
-                <w:sz w:val="24"/>
-                <w:szCs w:val="24"/>
-              </w:rPr>
-              <w:t>27-11-2019</w:t>
-            </w:r>
+              <w:cnfStyle w:val="000000000000" w:firstRow="0" w:lastRow="0" w:firstColumn="0" w:lastColumn="0" w:oddVBand="0" w:evenVBand="0" w:oddHBand="0" w:evenHBand="0" w:firstRowFirstColumn="0" w:firstRowLastColumn="0" w:lastRowFirstColumn="0" w:lastRowLastColumn="0"/>
+              <w:rPr>
+                <w:rFonts w:ascii="Arial" w:hAnsi="Arial" w:cs="Arial"/>
+                <w:color w:val="6E6E6E" w:themeColor="background2" w:themeShade="80"/>
+                <w:sz w:val="24"/>
+                <w:szCs w:val="24"/>
+                <w:lang w:val="nl-NL"/>
+              </w:rPr>
+            </w:pPr>
           </w:p>
         </w:tc>
         <w:tc>
@@ -3378,34 +3539,15 @@
           </w:tcPr>
           <w:p>
             <w:pPr>
-              <w:cnfStyle w:val="000000100000" w:firstRow="0" w:lastRow="0" w:firstColumn="0" w:lastColumn="0" w:oddVBand="0" w:evenVBand="0" w:oddHBand="1" w:evenHBand="0" w:firstRowFirstColumn="0" w:firstRowLastColumn="0" w:lastRowFirstColumn="0" w:lastRowLastColumn="0"/>
-              <w:rPr>
-                <w:rFonts w:ascii="Arial" w:hAnsi="Arial" w:cs="Arial"/>
-                <w:color w:val="6E6E6E" w:themeColor="background2" w:themeShade="80"/>
-                <w:sz w:val="24"/>
-                <w:szCs w:val="24"/>
-              </w:rPr>
-            </w:pPr>
-            <w:r>
-              <w:rPr>
-                <w:rFonts w:ascii="Arial" w:hAnsi="Arial" w:cs="Arial"/>
-                <w:color w:val="6E6E6E" w:themeColor="background2" w:themeShade="80"/>
-                <w:sz w:val="24"/>
-                <w:szCs w:val="24"/>
-              </w:rPr>
-              <w:t xml:space="preserve">1 week 3 </w:t>
-            </w:r>
-            <w:proofErr w:type="spellStart"/>
-            <w:r>
-              <w:rPr>
-                <w:rFonts w:ascii="Arial" w:hAnsi="Arial" w:cs="Arial"/>
-                <w:color w:val="6E6E6E" w:themeColor="background2" w:themeShade="80"/>
-                <w:sz w:val="24"/>
-                <w:szCs w:val="24"/>
-              </w:rPr>
-              <w:t>dagen</w:t>
-            </w:r>
-            <w:proofErr w:type="spellEnd"/>
+              <w:cnfStyle w:val="000000000000" w:firstRow="0" w:lastRow="0" w:firstColumn="0" w:lastColumn="0" w:oddVBand="0" w:evenVBand="0" w:oddHBand="0" w:evenHBand="0" w:firstRowFirstColumn="0" w:firstRowLastColumn="0" w:lastRowFirstColumn="0" w:lastRowLastColumn="0"/>
+              <w:rPr>
+                <w:rFonts w:ascii="Arial" w:hAnsi="Arial" w:cs="Arial"/>
+                <w:color w:val="6E6E6E" w:themeColor="background2" w:themeShade="80"/>
+                <w:sz w:val="24"/>
+                <w:szCs w:val="24"/>
+                <w:lang w:val="nl-NL"/>
+              </w:rPr>
+            </w:pPr>
           </w:p>
         </w:tc>
       </w:tr>
@@ -3424,6 +3566,7 @@
         <w:rPr>
           <w:lang w:val="nl-NL"/>
         </w:rPr>
+        <w:lastRenderedPageBreak/>
         <w:t>Taken lijst</w:t>
       </w:r>
     </w:p>
@@ -3459,19 +3602,19 @@
                 <w:color w:val="6E6E6E" w:themeColor="background2" w:themeShade="80"/>
                 <w:sz w:val="24"/>
                 <w:szCs w:val="24"/>
-              </w:rPr>
-            </w:pPr>
-            <w:proofErr w:type="spellStart"/>
-            <w:r>
-              <w:rPr>
-                <w:rFonts w:ascii="Arial" w:hAnsi="Arial" w:cs="Arial"/>
-                <w:color w:val="6E6E6E" w:themeColor="background2" w:themeShade="80"/>
-                <w:sz w:val="24"/>
-                <w:szCs w:val="24"/>
+                <w:lang w:val="nl-NL"/>
+              </w:rPr>
+            </w:pPr>
+            <w:r>
+              <w:rPr>
+                <w:rFonts w:ascii="Arial" w:hAnsi="Arial" w:cs="Arial"/>
+                <w:color w:val="6E6E6E" w:themeColor="background2" w:themeShade="80"/>
+                <w:sz w:val="24"/>
+                <w:szCs w:val="24"/>
+                <w:lang w:val="nl-NL"/>
               </w:rPr>
               <w:t>Takenlijst</w:t>
             </w:r>
-            <w:proofErr w:type="spellEnd"/>
           </w:p>
         </w:tc>
       </w:tr>
@@ -3493,106 +3636,110 @@
                 <w:color w:val="6E6E6E" w:themeColor="background2" w:themeShade="80"/>
                 <w:sz w:val="24"/>
                 <w:szCs w:val="24"/>
+                <w:lang w:val="nl-NL"/>
+              </w:rPr>
+            </w:pPr>
+            <w:r>
+              <w:rPr>
+                <w:rFonts w:ascii="Arial" w:hAnsi="Arial" w:cs="Arial"/>
+                <w:b w:val="0"/>
+                <w:color w:val="6E6E6E" w:themeColor="background2" w:themeShade="80"/>
+                <w:sz w:val="24"/>
+                <w:szCs w:val="24"/>
+                <w:lang w:val="nl-NL"/>
+              </w:rPr>
+              <w:t>T</w:t>
+            </w:r>
+            <w:r>
+              <w:rPr>
+                <w:rFonts w:ascii="Arial" w:hAnsi="Arial" w:cs="Arial"/>
+                <w:b w:val="0"/>
+                <w:color w:val="6E6E6E" w:themeColor="background2" w:themeShade="80"/>
+                <w:sz w:val="24"/>
+                <w:szCs w:val="24"/>
+                <w:lang w:val="nl-NL"/>
+              </w:rPr>
+              <w:t>aak</w:t>
+            </w:r>
+          </w:p>
+        </w:tc>
+        <w:tc>
+          <w:tcPr>
+            <w:tcW w:w="2261" w:type="dxa"/>
+          </w:tcPr>
+          <w:p>
+            <w:pPr>
+              <w:cnfStyle w:val="000000100000" w:firstRow="0" w:lastRow="0" w:firstColumn="0" w:lastColumn="0" w:oddVBand="0" w:evenVBand="0" w:oddHBand="1" w:evenHBand="0" w:firstRowFirstColumn="0" w:firstRowLastColumn="0" w:lastRowFirstColumn="0" w:lastRowLastColumn="0"/>
+              <w:rPr>
+                <w:rFonts w:ascii="Arial" w:hAnsi="Arial" w:cs="Arial"/>
+                <w:color w:val="6E6E6E" w:themeColor="background2" w:themeShade="80"/>
+                <w:sz w:val="24"/>
+                <w:szCs w:val="24"/>
+                <w:lang w:val="nl-NL"/>
+              </w:rPr>
+            </w:pPr>
+            <w:r>
+              <w:rPr>
+                <w:rFonts w:ascii="Arial" w:hAnsi="Arial" w:cs="Arial"/>
+                <w:color w:val="6E6E6E" w:themeColor="background2" w:themeShade="80"/>
+                <w:sz w:val="24"/>
+                <w:szCs w:val="24"/>
+                <w:lang w:val="nl-NL"/>
+              </w:rPr>
+              <w:t>Start Datum</w:t>
+            </w:r>
+          </w:p>
+        </w:tc>
+        <w:tc>
+          <w:tcPr>
+            <w:tcW w:w="2260" w:type="dxa"/>
+          </w:tcPr>
+          <w:p>
+            <w:pPr>
+              <w:cnfStyle w:val="000000100000" w:firstRow="0" w:lastRow="0" w:firstColumn="0" w:lastColumn="0" w:oddVBand="0" w:evenVBand="0" w:oddHBand="1" w:evenHBand="0" w:firstRowFirstColumn="0" w:firstRowLastColumn="0" w:lastRowFirstColumn="0" w:lastRowLastColumn="0"/>
+              <w:rPr>
+                <w:rFonts w:ascii="Arial" w:hAnsi="Arial" w:cs="Arial"/>
+                <w:color w:val="6E6E6E" w:themeColor="background2" w:themeShade="80"/>
+                <w:sz w:val="24"/>
+                <w:szCs w:val="24"/>
+                <w:lang w:val="nl-NL"/>
+              </w:rPr>
+            </w:pPr>
+            <w:r>
+              <w:rPr>
+                <w:rFonts w:ascii="Arial" w:hAnsi="Arial" w:cs="Arial"/>
+                <w:color w:val="6E6E6E" w:themeColor="background2" w:themeShade="80"/>
+                <w:sz w:val="24"/>
+                <w:szCs w:val="24"/>
+                <w:lang w:val="nl-NL"/>
+              </w:rPr>
+              <w:t>Einddatum</w:t>
+            </w:r>
+          </w:p>
+        </w:tc>
+        <w:tc>
+          <w:tcPr>
+            <w:tcW w:w="2253" w:type="dxa"/>
+          </w:tcPr>
+          <w:p>
+            <w:pPr>
+              <w:cnfStyle w:val="000000100000" w:firstRow="0" w:lastRow="0" w:firstColumn="0" w:lastColumn="0" w:oddVBand="0" w:evenVBand="0" w:oddHBand="1" w:evenHBand="0" w:firstRowFirstColumn="0" w:firstRowLastColumn="0" w:lastRowFirstColumn="0" w:lastRowLastColumn="0"/>
+              <w:rPr>
+                <w:rFonts w:ascii="Arial" w:hAnsi="Arial" w:cs="Arial"/>
+                <w:color w:val="6E6E6E" w:themeColor="background2" w:themeShade="80"/>
+                <w:sz w:val="24"/>
+                <w:szCs w:val="24"/>
+                <w:lang w:val="nl-NL"/>
               </w:rPr>
             </w:pPr>
             <w:proofErr w:type="spellStart"/>
             <w:r>
               <w:rPr>
                 <w:rFonts w:ascii="Arial" w:hAnsi="Arial" w:cs="Arial"/>
-                <w:b w:val="0"/>
-                <w:color w:val="6E6E6E" w:themeColor="background2" w:themeShade="80"/>
-                <w:sz w:val="24"/>
-                <w:szCs w:val="24"/>
-              </w:rPr>
-              <w:lastRenderedPageBreak/>
-              <w:t>T</w:t>
-            </w:r>
-            <w:r>
-              <w:rPr>
-                <w:rFonts w:ascii="Arial" w:hAnsi="Arial" w:cs="Arial"/>
-                <w:b w:val="0"/>
-                <w:color w:val="6E6E6E" w:themeColor="background2" w:themeShade="80"/>
-                <w:sz w:val="24"/>
-                <w:szCs w:val="24"/>
-              </w:rPr>
-              <w:t>aak</w:t>
-            </w:r>
-            <w:proofErr w:type="spellEnd"/>
-          </w:p>
-        </w:tc>
-        <w:tc>
-          <w:tcPr>
-            <w:tcW w:w="2261" w:type="dxa"/>
-          </w:tcPr>
-          <w:p>
-            <w:pPr>
-              <w:cnfStyle w:val="000000100000" w:firstRow="0" w:lastRow="0" w:firstColumn="0" w:lastColumn="0" w:oddVBand="0" w:evenVBand="0" w:oddHBand="1" w:evenHBand="0" w:firstRowFirstColumn="0" w:firstRowLastColumn="0" w:lastRowFirstColumn="0" w:lastRowLastColumn="0"/>
-              <w:rPr>
-                <w:rFonts w:ascii="Arial" w:hAnsi="Arial" w:cs="Arial"/>
-                <w:color w:val="6E6E6E" w:themeColor="background2" w:themeShade="80"/>
-                <w:sz w:val="24"/>
-                <w:szCs w:val="24"/>
-              </w:rPr>
-            </w:pPr>
-            <w:r>
-              <w:rPr>
-                <w:rFonts w:ascii="Arial" w:hAnsi="Arial" w:cs="Arial"/>
-                <w:color w:val="6E6E6E" w:themeColor="background2" w:themeShade="80"/>
-                <w:sz w:val="24"/>
-                <w:szCs w:val="24"/>
-              </w:rPr>
-              <w:t>Start Datum</w:t>
-            </w:r>
-          </w:p>
-        </w:tc>
-        <w:tc>
-          <w:tcPr>
-            <w:tcW w:w="2260" w:type="dxa"/>
-          </w:tcPr>
-          <w:p>
-            <w:pPr>
-              <w:cnfStyle w:val="000000100000" w:firstRow="0" w:lastRow="0" w:firstColumn="0" w:lastColumn="0" w:oddVBand="0" w:evenVBand="0" w:oddHBand="1" w:evenHBand="0" w:firstRowFirstColumn="0" w:firstRowLastColumn="0" w:lastRowFirstColumn="0" w:lastRowLastColumn="0"/>
-              <w:rPr>
-                <w:rFonts w:ascii="Arial" w:hAnsi="Arial" w:cs="Arial"/>
-                <w:color w:val="6E6E6E" w:themeColor="background2" w:themeShade="80"/>
-                <w:sz w:val="24"/>
-                <w:szCs w:val="24"/>
-              </w:rPr>
-            </w:pPr>
-            <w:proofErr w:type="spellStart"/>
-            <w:r>
-              <w:rPr>
-                <w:rFonts w:ascii="Arial" w:hAnsi="Arial" w:cs="Arial"/>
-                <w:color w:val="6E6E6E" w:themeColor="background2" w:themeShade="80"/>
-                <w:sz w:val="24"/>
-                <w:szCs w:val="24"/>
-              </w:rPr>
-              <w:t>Einddatum</w:t>
-            </w:r>
-            <w:proofErr w:type="spellEnd"/>
-          </w:p>
-        </w:tc>
-        <w:tc>
-          <w:tcPr>
-            <w:tcW w:w="2253" w:type="dxa"/>
-          </w:tcPr>
-          <w:p>
-            <w:pPr>
-              <w:cnfStyle w:val="000000100000" w:firstRow="0" w:lastRow="0" w:firstColumn="0" w:lastColumn="0" w:oddVBand="0" w:evenVBand="0" w:oddHBand="1" w:evenHBand="0" w:firstRowFirstColumn="0" w:firstRowLastColumn="0" w:lastRowFirstColumn="0" w:lastRowLastColumn="0"/>
-              <w:rPr>
-                <w:rFonts w:ascii="Arial" w:hAnsi="Arial" w:cs="Arial"/>
-                <w:color w:val="6E6E6E" w:themeColor="background2" w:themeShade="80"/>
-                <w:sz w:val="24"/>
-                <w:szCs w:val="24"/>
-              </w:rPr>
-            </w:pPr>
-            <w:proofErr w:type="spellStart"/>
-            <w:r>
-              <w:rPr>
-                <w:rFonts w:ascii="Arial" w:hAnsi="Arial" w:cs="Arial"/>
-                <w:color w:val="6E6E6E" w:themeColor="background2" w:themeShade="80"/>
-                <w:sz w:val="24"/>
-                <w:szCs w:val="24"/>
+                <w:color w:val="6E6E6E" w:themeColor="background2" w:themeShade="80"/>
+                <w:sz w:val="24"/>
+                <w:szCs w:val="24"/>
+                <w:lang w:val="nl-NL"/>
               </w:rPr>
               <w:t>Tijds</w:t>
             </w:r>
@@ -3602,6 +3749,7 @@
                 <w:color w:val="6E6E6E" w:themeColor="background2" w:themeShade="80"/>
                 <w:sz w:val="24"/>
                 <w:szCs w:val="24"/>
+                <w:lang w:val="nl-NL"/>
               </w:rPr>
               <w:t>Duur</w:t>
             </w:r>
@@ -3626,6 +3774,7 @@
                 <w:color w:val="6E6E6E" w:themeColor="background2" w:themeShade="80"/>
                 <w:sz w:val="24"/>
                 <w:szCs w:val="24"/>
+                <w:lang w:val="nl-NL"/>
               </w:rPr>
             </w:pPr>
             <w:r>
@@ -3635,6 +3784,7 @@
                 <w:color w:val="6E6E6E" w:themeColor="background2" w:themeShade="80"/>
                 <w:sz w:val="24"/>
                 <w:szCs w:val="24"/>
+                <w:lang w:val="nl-NL"/>
               </w:rPr>
               <w:t>Interview</w:t>
             </w:r>
@@ -3652,14 +3802,16 @@
                 <w:color w:val="6E6E6E" w:themeColor="background2" w:themeShade="80"/>
                 <w:sz w:val="24"/>
                 <w:szCs w:val="24"/>
-              </w:rPr>
-            </w:pPr>
-            <w:r>
-              <w:rPr>
-                <w:rFonts w:ascii="Arial" w:hAnsi="Arial" w:cs="Arial"/>
-                <w:color w:val="6E6E6E" w:themeColor="background2" w:themeShade="80"/>
-                <w:sz w:val="24"/>
-                <w:szCs w:val="24"/>
+                <w:lang w:val="nl-NL"/>
+              </w:rPr>
+            </w:pPr>
+            <w:r>
+              <w:rPr>
+                <w:rFonts w:ascii="Arial" w:hAnsi="Arial" w:cs="Arial"/>
+                <w:color w:val="6E6E6E" w:themeColor="background2" w:themeShade="80"/>
+                <w:sz w:val="24"/>
+                <w:szCs w:val="24"/>
+                <w:lang w:val="nl-NL"/>
               </w:rPr>
               <w:t>28-8-19</w:t>
             </w:r>
@@ -3677,14 +3829,16 @@
                 <w:color w:val="6E6E6E" w:themeColor="background2" w:themeShade="80"/>
                 <w:sz w:val="24"/>
                 <w:szCs w:val="24"/>
-              </w:rPr>
-            </w:pPr>
-            <w:r>
-              <w:rPr>
-                <w:rFonts w:ascii="Arial" w:hAnsi="Arial" w:cs="Arial"/>
-                <w:color w:val="6E6E6E" w:themeColor="background2" w:themeShade="80"/>
-                <w:sz w:val="24"/>
-                <w:szCs w:val="24"/>
+                <w:lang w:val="nl-NL"/>
+              </w:rPr>
+            </w:pPr>
+            <w:r>
+              <w:rPr>
+                <w:rFonts w:ascii="Arial" w:hAnsi="Arial" w:cs="Arial"/>
+                <w:color w:val="6E6E6E" w:themeColor="background2" w:themeShade="80"/>
+                <w:sz w:val="24"/>
+                <w:szCs w:val="24"/>
+                <w:lang w:val="nl-NL"/>
               </w:rPr>
               <w:t>4-9-19</w:t>
             </w:r>
@@ -3702,28 +3856,19 @@
                 <w:color w:val="6E6E6E" w:themeColor="background2" w:themeShade="80"/>
                 <w:sz w:val="24"/>
                 <w:szCs w:val="24"/>
-              </w:rPr>
-            </w:pPr>
-            <w:r>
-              <w:rPr>
-                <w:rFonts w:ascii="Arial" w:hAnsi="Arial" w:cs="Arial"/>
-                <w:color w:val="6E6E6E" w:themeColor="background2" w:themeShade="80"/>
-                <w:sz w:val="24"/>
-                <w:szCs w:val="24"/>
-              </w:rPr>
-              <w:t xml:space="preserve">15 </w:t>
-            </w:r>
-            <w:proofErr w:type="spellStart"/>
-            <w:r>
-              <w:rPr>
-                <w:rFonts w:ascii="Arial" w:hAnsi="Arial" w:cs="Arial"/>
-                <w:color w:val="6E6E6E" w:themeColor="background2" w:themeShade="80"/>
-                <w:sz w:val="24"/>
-                <w:szCs w:val="24"/>
-              </w:rPr>
-              <w:t>minuten</w:t>
-            </w:r>
-            <w:proofErr w:type="spellEnd"/>
+                <w:lang w:val="nl-NL"/>
+              </w:rPr>
+            </w:pPr>
+            <w:r>
+              <w:rPr>
+                <w:rFonts w:ascii="Arial" w:hAnsi="Arial" w:cs="Arial"/>
+                <w:color w:val="6E6E6E" w:themeColor="background2" w:themeShade="80"/>
+                <w:sz w:val="24"/>
+                <w:szCs w:val="24"/>
+                <w:lang w:val="nl-NL"/>
+              </w:rPr>
+              <w:t>15 minuten</w:t>
+            </w:r>
           </w:p>
         </w:tc>
       </w:tr>
@@ -3745,6 +3890,7 @@
                 <w:color w:val="6E6E6E" w:themeColor="background2" w:themeShade="80"/>
                 <w:sz w:val="24"/>
                 <w:szCs w:val="24"/>
+                <w:lang w:val="nl-NL"/>
               </w:rPr>
             </w:pPr>
             <w:proofErr w:type="spellStart"/>
@@ -3755,6 +3901,7 @@
                 <w:color w:val="6E6E6E" w:themeColor="background2" w:themeShade="80"/>
                 <w:sz w:val="24"/>
                 <w:szCs w:val="24"/>
+                <w:lang w:val="nl-NL"/>
               </w:rPr>
               <w:t>Wordsjabloon</w:t>
             </w:r>
@@ -3773,14 +3920,16 @@
                 <w:color w:val="6E6E6E" w:themeColor="background2" w:themeShade="80"/>
                 <w:sz w:val="24"/>
                 <w:szCs w:val="24"/>
-              </w:rPr>
-            </w:pPr>
-            <w:r>
-              <w:rPr>
-                <w:rFonts w:ascii="Arial" w:hAnsi="Arial" w:cs="Arial"/>
-                <w:color w:val="6E6E6E" w:themeColor="background2" w:themeShade="80"/>
-                <w:sz w:val="24"/>
-                <w:szCs w:val="24"/>
+                <w:lang w:val="nl-NL"/>
+              </w:rPr>
+            </w:pPr>
+            <w:r>
+              <w:rPr>
+                <w:rFonts w:ascii="Arial" w:hAnsi="Arial" w:cs="Arial"/>
+                <w:color w:val="6E6E6E" w:themeColor="background2" w:themeShade="80"/>
+                <w:sz w:val="24"/>
+                <w:szCs w:val="24"/>
+                <w:lang w:val="nl-NL"/>
               </w:rPr>
               <w:t>2-9-19</w:t>
             </w:r>
@@ -3798,14 +3947,16 @@
                 <w:color w:val="6E6E6E" w:themeColor="background2" w:themeShade="80"/>
                 <w:sz w:val="24"/>
                 <w:szCs w:val="24"/>
-              </w:rPr>
-            </w:pPr>
-            <w:r>
-              <w:rPr>
-                <w:rFonts w:ascii="Arial" w:hAnsi="Arial" w:cs="Arial"/>
-                <w:color w:val="6E6E6E" w:themeColor="background2" w:themeShade="80"/>
-                <w:sz w:val="24"/>
-                <w:szCs w:val="24"/>
+                <w:lang w:val="nl-NL"/>
+              </w:rPr>
+            </w:pPr>
+            <w:r>
+              <w:rPr>
+                <w:rFonts w:ascii="Arial" w:hAnsi="Arial" w:cs="Arial"/>
+                <w:color w:val="6E6E6E" w:themeColor="background2" w:themeShade="80"/>
+                <w:sz w:val="24"/>
+                <w:szCs w:val="24"/>
+                <w:lang w:val="nl-NL"/>
               </w:rPr>
               <w:t>6-9-19</w:t>
             </w:r>
@@ -3823,28 +3974,19 @@
                 <w:color w:val="6E6E6E" w:themeColor="background2" w:themeShade="80"/>
                 <w:sz w:val="24"/>
                 <w:szCs w:val="24"/>
-              </w:rPr>
-            </w:pPr>
-            <w:r>
-              <w:rPr>
-                <w:rFonts w:ascii="Arial" w:hAnsi="Arial" w:cs="Arial"/>
-                <w:color w:val="6E6E6E" w:themeColor="background2" w:themeShade="80"/>
-                <w:sz w:val="24"/>
-                <w:szCs w:val="24"/>
-              </w:rPr>
-              <w:t xml:space="preserve">30 </w:t>
-            </w:r>
-            <w:proofErr w:type="spellStart"/>
-            <w:r>
-              <w:rPr>
-                <w:rFonts w:ascii="Arial" w:hAnsi="Arial" w:cs="Arial"/>
-                <w:color w:val="6E6E6E" w:themeColor="background2" w:themeShade="80"/>
-                <w:sz w:val="24"/>
-                <w:szCs w:val="24"/>
-              </w:rPr>
-              <w:t>minuten</w:t>
-            </w:r>
-            <w:proofErr w:type="spellEnd"/>
+                <w:lang w:val="nl-NL"/>
+              </w:rPr>
+            </w:pPr>
+            <w:r>
+              <w:rPr>
+                <w:rFonts w:ascii="Arial" w:hAnsi="Arial" w:cs="Arial"/>
+                <w:color w:val="6E6E6E" w:themeColor="background2" w:themeShade="80"/>
+                <w:sz w:val="24"/>
+                <w:szCs w:val="24"/>
+                <w:lang w:val="nl-NL"/>
+              </w:rPr>
+              <w:t>30 minuten</w:t>
+            </w:r>
           </w:p>
         </w:tc>
       </w:tr>
@@ -3865,9 +4007,9 @@
                 <w:color w:val="6E6E6E" w:themeColor="background2" w:themeShade="80"/>
                 <w:sz w:val="24"/>
                 <w:szCs w:val="24"/>
-              </w:rPr>
-            </w:pPr>
-            <w:proofErr w:type="spellStart"/>
+                <w:lang w:val="nl-NL"/>
+              </w:rPr>
+            </w:pPr>
             <w:r>
               <w:rPr>
                 <w:rFonts w:ascii="Arial" w:hAnsi="Arial" w:cs="Arial"/>
@@ -3875,32 +4017,10 @@
                 <w:color w:val="6E6E6E" w:themeColor="background2" w:themeShade="80"/>
                 <w:sz w:val="24"/>
                 <w:szCs w:val="24"/>
-              </w:rPr>
-              <w:t>Behoefte</w:t>
-            </w:r>
-            <w:proofErr w:type="spellEnd"/>
-            <w:r>
-              <w:rPr>
-                <w:rFonts w:ascii="Arial" w:hAnsi="Arial" w:cs="Arial"/>
-                <w:b w:val="0"/>
-                <w:color w:val="6E6E6E" w:themeColor="background2" w:themeShade="80"/>
-                <w:sz w:val="24"/>
-                <w:szCs w:val="24"/>
-              </w:rPr>
-              <w:t xml:space="preserve"> </w:t>
-            </w:r>
-            <w:proofErr w:type="spellStart"/>
-            <w:r>
-              <w:rPr>
-                <w:rFonts w:ascii="Arial" w:hAnsi="Arial" w:cs="Arial"/>
-                <w:b w:val="0"/>
-                <w:color w:val="6E6E6E" w:themeColor="background2" w:themeShade="80"/>
-                <w:sz w:val="24"/>
-                <w:szCs w:val="24"/>
-              </w:rPr>
-              <w:t>analyse</w:t>
-            </w:r>
-            <w:proofErr w:type="spellEnd"/>
+                <w:lang w:val="nl-NL"/>
+              </w:rPr>
+              <w:t>Behoefteanalyse</w:t>
+            </w:r>
           </w:p>
         </w:tc>
         <w:tc>
@@ -3915,14 +4035,16 @@
                 <w:color w:val="6E6E6E" w:themeColor="background2" w:themeShade="80"/>
                 <w:sz w:val="24"/>
                 <w:szCs w:val="24"/>
-              </w:rPr>
-            </w:pPr>
-            <w:r>
-              <w:rPr>
-                <w:rFonts w:ascii="Arial" w:hAnsi="Arial" w:cs="Arial"/>
-                <w:color w:val="6E6E6E" w:themeColor="background2" w:themeShade="80"/>
-                <w:sz w:val="24"/>
-                <w:szCs w:val="24"/>
+                <w:lang w:val="nl-NL"/>
+              </w:rPr>
+            </w:pPr>
+            <w:r>
+              <w:rPr>
+                <w:rFonts w:ascii="Arial" w:hAnsi="Arial" w:cs="Arial"/>
+                <w:color w:val="6E6E6E" w:themeColor="background2" w:themeShade="80"/>
+                <w:sz w:val="24"/>
+                <w:szCs w:val="24"/>
+                <w:lang w:val="nl-NL"/>
               </w:rPr>
               <w:t>2-9-19</w:t>
             </w:r>
@@ -3940,14 +4062,16 @@
                 <w:color w:val="6E6E6E" w:themeColor="background2" w:themeShade="80"/>
                 <w:sz w:val="24"/>
                 <w:szCs w:val="24"/>
-              </w:rPr>
-            </w:pPr>
-            <w:r>
-              <w:rPr>
-                <w:rFonts w:ascii="Arial" w:hAnsi="Arial" w:cs="Arial"/>
-                <w:color w:val="6E6E6E" w:themeColor="background2" w:themeShade="80"/>
-                <w:sz w:val="24"/>
-                <w:szCs w:val="24"/>
+                <w:lang w:val="nl-NL"/>
+              </w:rPr>
+            </w:pPr>
+            <w:r>
+              <w:rPr>
+                <w:rFonts w:ascii="Arial" w:hAnsi="Arial" w:cs="Arial"/>
+                <w:color w:val="6E6E6E" w:themeColor="background2" w:themeShade="80"/>
+                <w:sz w:val="24"/>
+                <w:szCs w:val="24"/>
+                <w:lang w:val="nl-NL"/>
               </w:rPr>
               <w:t>6-9-19</w:t>
             </w:r>
@@ -3965,28 +4089,19 @@
                 <w:color w:val="6E6E6E" w:themeColor="background2" w:themeShade="80"/>
                 <w:sz w:val="24"/>
                 <w:szCs w:val="24"/>
-              </w:rPr>
-            </w:pPr>
-            <w:r>
-              <w:rPr>
-                <w:rFonts w:ascii="Arial" w:hAnsi="Arial" w:cs="Arial"/>
-                <w:color w:val="6E6E6E" w:themeColor="background2" w:themeShade="80"/>
-                <w:sz w:val="24"/>
-                <w:szCs w:val="24"/>
-              </w:rPr>
-              <w:t xml:space="preserve">30 </w:t>
-            </w:r>
-            <w:proofErr w:type="spellStart"/>
-            <w:r>
-              <w:rPr>
-                <w:rFonts w:ascii="Arial" w:hAnsi="Arial" w:cs="Arial"/>
-                <w:color w:val="6E6E6E" w:themeColor="background2" w:themeShade="80"/>
-                <w:sz w:val="24"/>
-                <w:szCs w:val="24"/>
-              </w:rPr>
-              <w:t>minuten</w:t>
-            </w:r>
-            <w:proofErr w:type="spellEnd"/>
+                <w:lang w:val="nl-NL"/>
+              </w:rPr>
+            </w:pPr>
+            <w:r>
+              <w:rPr>
+                <w:rFonts w:ascii="Arial" w:hAnsi="Arial" w:cs="Arial"/>
+                <w:color w:val="6E6E6E" w:themeColor="background2" w:themeShade="80"/>
+                <w:sz w:val="24"/>
+                <w:szCs w:val="24"/>
+                <w:lang w:val="nl-NL"/>
+              </w:rPr>
+              <w:t>30 minuten</w:t>
+            </w:r>
           </w:p>
         </w:tc>
       </w:tr>
@@ -4008,6 +4123,7 @@
                 <w:color w:val="6E6E6E" w:themeColor="background2" w:themeShade="80"/>
                 <w:sz w:val="24"/>
                 <w:szCs w:val="24"/>
+                <w:lang w:val="nl-NL"/>
               </w:rPr>
             </w:pPr>
             <w:r>
@@ -4017,21 +4133,10 @@
                 <w:color w:val="6E6E6E" w:themeColor="background2" w:themeShade="80"/>
                 <w:sz w:val="24"/>
                 <w:szCs w:val="24"/>
-              </w:rPr>
-              <w:t xml:space="preserve">Plan van </w:t>
-            </w:r>
-            <w:proofErr w:type="spellStart"/>
-            <w:r>
-              <w:rPr>
-                <w:rFonts w:ascii="Arial" w:hAnsi="Arial" w:cs="Arial"/>
-                <w:b w:val="0"/>
-                <w:color w:val="6E6E6E" w:themeColor="background2" w:themeShade="80"/>
-                <w:sz w:val="24"/>
-                <w:szCs w:val="24"/>
-              </w:rPr>
-              <w:t>Aanpak</w:t>
-            </w:r>
-            <w:proofErr w:type="spellEnd"/>
+                <w:lang w:val="nl-NL"/>
+              </w:rPr>
+              <w:t>Plan van Aanpak</w:t>
+            </w:r>
           </w:p>
         </w:tc>
         <w:tc>
@@ -4046,14 +4151,16 @@
                 <w:color w:val="6E6E6E" w:themeColor="background2" w:themeShade="80"/>
                 <w:sz w:val="24"/>
                 <w:szCs w:val="24"/>
-              </w:rPr>
-            </w:pPr>
-            <w:r>
-              <w:rPr>
-                <w:rFonts w:ascii="Arial" w:hAnsi="Arial" w:cs="Arial"/>
-                <w:color w:val="6E6E6E" w:themeColor="background2" w:themeShade="80"/>
-                <w:sz w:val="24"/>
-                <w:szCs w:val="24"/>
+                <w:lang w:val="nl-NL"/>
+              </w:rPr>
+            </w:pPr>
+            <w:r>
+              <w:rPr>
+                <w:rFonts w:ascii="Arial" w:hAnsi="Arial" w:cs="Arial"/>
+                <w:color w:val="6E6E6E" w:themeColor="background2" w:themeShade="80"/>
+                <w:sz w:val="24"/>
+                <w:szCs w:val="24"/>
+                <w:lang w:val="nl-NL"/>
               </w:rPr>
               <w:t>6-9-19</w:t>
             </w:r>
@@ -4071,14 +4178,16 @@
                 <w:color w:val="6E6E6E" w:themeColor="background2" w:themeShade="80"/>
                 <w:sz w:val="24"/>
                 <w:szCs w:val="24"/>
-              </w:rPr>
-            </w:pPr>
-            <w:r>
-              <w:rPr>
-                <w:rFonts w:ascii="Arial" w:hAnsi="Arial" w:cs="Arial"/>
-                <w:color w:val="6E6E6E" w:themeColor="background2" w:themeShade="80"/>
-                <w:sz w:val="24"/>
-                <w:szCs w:val="24"/>
+                <w:lang w:val="nl-NL"/>
+              </w:rPr>
+            </w:pPr>
+            <w:r>
+              <w:rPr>
+                <w:rFonts w:ascii="Arial" w:hAnsi="Arial" w:cs="Arial"/>
+                <w:color w:val="6E6E6E" w:themeColor="background2" w:themeShade="80"/>
+                <w:sz w:val="24"/>
+                <w:szCs w:val="24"/>
+                <w:lang w:val="nl-NL"/>
               </w:rPr>
               <w:t>9-9-19</w:t>
             </w:r>
@@ -4096,28 +4205,19 @@
                 <w:color w:val="6E6E6E" w:themeColor="background2" w:themeShade="80"/>
                 <w:sz w:val="24"/>
                 <w:szCs w:val="24"/>
-              </w:rPr>
-            </w:pPr>
-            <w:r>
-              <w:rPr>
-                <w:rFonts w:ascii="Arial" w:hAnsi="Arial" w:cs="Arial"/>
-                <w:color w:val="6E6E6E" w:themeColor="background2" w:themeShade="80"/>
-                <w:sz w:val="24"/>
-                <w:szCs w:val="24"/>
-              </w:rPr>
-              <w:t xml:space="preserve">30 </w:t>
-            </w:r>
-            <w:proofErr w:type="spellStart"/>
-            <w:r>
-              <w:rPr>
-                <w:rFonts w:ascii="Arial" w:hAnsi="Arial" w:cs="Arial"/>
-                <w:color w:val="6E6E6E" w:themeColor="background2" w:themeShade="80"/>
-                <w:sz w:val="24"/>
-                <w:szCs w:val="24"/>
-              </w:rPr>
-              <w:t>minuten</w:t>
-            </w:r>
-            <w:proofErr w:type="spellEnd"/>
+                <w:lang w:val="nl-NL"/>
+              </w:rPr>
+            </w:pPr>
+            <w:r>
+              <w:rPr>
+                <w:rFonts w:ascii="Arial" w:hAnsi="Arial" w:cs="Arial"/>
+                <w:color w:val="6E6E6E" w:themeColor="background2" w:themeShade="80"/>
+                <w:sz w:val="24"/>
+                <w:szCs w:val="24"/>
+                <w:lang w:val="nl-NL"/>
+              </w:rPr>
+              <w:t>30 minuten</w:t>
+            </w:r>
           </w:p>
         </w:tc>
       </w:tr>
@@ -4138,9 +4238,9 @@
                 <w:color w:val="6E6E6E" w:themeColor="background2" w:themeShade="80"/>
                 <w:sz w:val="24"/>
                 <w:szCs w:val="24"/>
-              </w:rPr>
-            </w:pPr>
-            <w:proofErr w:type="spellStart"/>
+                <w:lang w:val="nl-NL"/>
+              </w:rPr>
+            </w:pPr>
             <w:r>
               <w:rPr>
                 <w:rFonts w:ascii="Arial" w:hAnsi="Arial" w:cs="Arial"/>
@@ -4148,32 +4248,10 @@
                 <w:color w:val="6E6E6E" w:themeColor="background2" w:themeShade="80"/>
                 <w:sz w:val="24"/>
                 <w:szCs w:val="24"/>
-              </w:rPr>
-              <w:t>Functioneel</w:t>
-            </w:r>
-            <w:proofErr w:type="spellEnd"/>
-            <w:r>
-              <w:rPr>
-                <w:rFonts w:ascii="Arial" w:hAnsi="Arial" w:cs="Arial"/>
-                <w:b w:val="0"/>
-                <w:color w:val="6E6E6E" w:themeColor="background2" w:themeShade="80"/>
-                <w:sz w:val="24"/>
-                <w:szCs w:val="24"/>
-              </w:rPr>
-              <w:t xml:space="preserve"> </w:t>
-            </w:r>
-            <w:proofErr w:type="spellStart"/>
-            <w:r>
-              <w:rPr>
-                <w:rFonts w:ascii="Arial" w:hAnsi="Arial" w:cs="Arial"/>
-                <w:b w:val="0"/>
-                <w:color w:val="6E6E6E" w:themeColor="background2" w:themeShade="80"/>
-                <w:sz w:val="24"/>
-                <w:szCs w:val="24"/>
-              </w:rPr>
-              <w:t>Ontwerp</w:t>
-            </w:r>
-            <w:proofErr w:type="spellEnd"/>
+                <w:lang w:val="nl-NL"/>
+              </w:rPr>
+              <w:t>Functioneel Ontwerp</w:t>
+            </w:r>
           </w:p>
         </w:tc>
         <w:tc>
@@ -4188,14 +4266,16 @@
                 <w:color w:val="6E6E6E" w:themeColor="background2" w:themeShade="80"/>
                 <w:sz w:val="24"/>
                 <w:szCs w:val="24"/>
-              </w:rPr>
-            </w:pPr>
-            <w:r>
-              <w:rPr>
-                <w:rFonts w:ascii="Arial" w:hAnsi="Arial" w:cs="Arial"/>
-                <w:color w:val="6E6E6E" w:themeColor="background2" w:themeShade="80"/>
-                <w:sz w:val="24"/>
-                <w:szCs w:val="24"/>
+                <w:lang w:val="nl-NL"/>
+              </w:rPr>
+            </w:pPr>
+            <w:r>
+              <w:rPr>
+                <w:rFonts w:ascii="Arial" w:hAnsi="Arial" w:cs="Arial"/>
+                <w:color w:val="6E6E6E" w:themeColor="background2" w:themeShade="80"/>
+                <w:sz w:val="24"/>
+                <w:szCs w:val="24"/>
+                <w:lang w:val="nl-NL"/>
               </w:rPr>
               <w:t>9-9-19</w:t>
             </w:r>
@@ -4213,14 +4293,16 @@
                 <w:color w:val="6E6E6E" w:themeColor="background2" w:themeShade="80"/>
                 <w:sz w:val="24"/>
                 <w:szCs w:val="24"/>
-              </w:rPr>
-            </w:pPr>
-            <w:r>
-              <w:rPr>
-                <w:rFonts w:ascii="Arial" w:hAnsi="Arial" w:cs="Arial"/>
-                <w:color w:val="6E6E6E" w:themeColor="background2" w:themeShade="80"/>
-                <w:sz w:val="24"/>
-                <w:szCs w:val="24"/>
+                <w:lang w:val="nl-NL"/>
+              </w:rPr>
+            </w:pPr>
+            <w:r>
+              <w:rPr>
+                <w:rFonts w:ascii="Arial" w:hAnsi="Arial" w:cs="Arial"/>
+                <w:color w:val="6E6E6E" w:themeColor="background2" w:themeShade="80"/>
+                <w:sz w:val="24"/>
+                <w:szCs w:val="24"/>
+                <w:lang w:val="nl-NL"/>
               </w:rPr>
               <w:t>15-9-19</w:t>
             </w:r>
@@ -4238,28 +4320,19 @@
                 <w:color w:val="6E6E6E" w:themeColor="background2" w:themeShade="80"/>
                 <w:sz w:val="24"/>
                 <w:szCs w:val="24"/>
-              </w:rPr>
-            </w:pPr>
-            <w:r>
-              <w:rPr>
-                <w:rFonts w:ascii="Arial" w:hAnsi="Arial" w:cs="Arial"/>
-                <w:color w:val="6E6E6E" w:themeColor="background2" w:themeShade="80"/>
-                <w:sz w:val="24"/>
-                <w:szCs w:val="24"/>
-              </w:rPr>
-              <w:t xml:space="preserve">45 </w:t>
-            </w:r>
-            <w:proofErr w:type="spellStart"/>
-            <w:r>
-              <w:rPr>
-                <w:rFonts w:ascii="Arial" w:hAnsi="Arial" w:cs="Arial"/>
-                <w:color w:val="6E6E6E" w:themeColor="background2" w:themeShade="80"/>
-                <w:sz w:val="24"/>
-                <w:szCs w:val="24"/>
-              </w:rPr>
-              <w:t>minuten</w:t>
-            </w:r>
-            <w:proofErr w:type="spellEnd"/>
+                <w:lang w:val="nl-NL"/>
+              </w:rPr>
+            </w:pPr>
+            <w:r>
+              <w:rPr>
+                <w:rFonts w:ascii="Arial" w:hAnsi="Arial" w:cs="Arial"/>
+                <w:color w:val="6E6E6E" w:themeColor="background2" w:themeShade="80"/>
+                <w:sz w:val="24"/>
+                <w:szCs w:val="24"/>
+                <w:lang w:val="nl-NL"/>
+              </w:rPr>
+              <w:t>45 minuten</w:t>
+            </w:r>
           </w:p>
         </w:tc>
       </w:tr>
@@ -4281,9 +4354,9 @@
                 <w:color w:val="6E6E6E" w:themeColor="background2" w:themeShade="80"/>
                 <w:sz w:val="24"/>
                 <w:szCs w:val="24"/>
-              </w:rPr>
-            </w:pPr>
-            <w:proofErr w:type="spellStart"/>
+                <w:lang w:val="nl-NL"/>
+              </w:rPr>
+            </w:pPr>
             <w:r>
               <w:rPr>
                 <w:rFonts w:ascii="Arial" w:hAnsi="Arial" w:cs="Arial"/>
@@ -4291,32 +4364,10 @@
                 <w:color w:val="6E6E6E" w:themeColor="background2" w:themeShade="80"/>
                 <w:sz w:val="24"/>
                 <w:szCs w:val="24"/>
-              </w:rPr>
-              <w:t>Technisch</w:t>
-            </w:r>
-            <w:proofErr w:type="spellEnd"/>
-            <w:r>
-              <w:rPr>
-                <w:rFonts w:ascii="Arial" w:hAnsi="Arial" w:cs="Arial"/>
-                <w:b w:val="0"/>
-                <w:color w:val="6E6E6E" w:themeColor="background2" w:themeShade="80"/>
-                <w:sz w:val="24"/>
-                <w:szCs w:val="24"/>
-              </w:rPr>
-              <w:t xml:space="preserve"> </w:t>
-            </w:r>
-            <w:proofErr w:type="spellStart"/>
-            <w:r>
-              <w:rPr>
-                <w:rFonts w:ascii="Arial" w:hAnsi="Arial" w:cs="Arial"/>
-                <w:b w:val="0"/>
-                <w:color w:val="6E6E6E" w:themeColor="background2" w:themeShade="80"/>
-                <w:sz w:val="24"/>
-                <w:szCs w:val="24"/>
-              </w:rPr>
-              <w:t>Ontwerp</w:t>
-            </w:r>
-            <w:proofErr w:type="spellEnd"/>
+                <w:lang w:val="nl-NL"/>
+              </w:rPr>
+              <w:t>Technisch Ontwerp</w:t>
+            </w:r>
           </w:p>
         </w:tc>
         <w:tc>
@@ -4331,14 +4382,16 @@
                 <w:color w:val="6E6E6E" w:themeColor="background2" w:themeShade="80"/>
                 <w:sz w:val="24"/>
                 <w:szCs w:val="24"/>
-              </w:rPr>
-            </w:pPr>
-            <w:r>
-              <w:rPr>
-                <w:rFonts w:ascii="Arial" w:hAnsi="Arial" w:cs="Arial"/>
-                <w:color w:val="6E6E6E" w:themeColor="background2" w:themeShade="80"/>
-                <w:sz w:val="24"/>
-                <w:szCs w:val="24"/>
+                <w:lang w:val="nl-NL"/>
+              </w:rPr>
+            </w:pPr>
+            <w:r>
+              <w:rPr>
+                <w:rFonts w:ascii="Arial" w:hAnsi="Arial" w:cs="Arial"/>
+                <w:color w:val="6E6E6E" w:themeColor="background2" w:themeShade="80"/>
+                <w:sz w:val="24"/>
+                <w:szCs w:val="24"/>
+                <w:lang w:val="nl-NL"/>
               </w:rPr>
               <w:t>16-9-19</w:t>
             </w:r>
@@ -4356,14 +4409,16 @@
                 <w:color w:val="6E6E6E" w:themeColor="background2" w:themeShade="80"/>
                 <w:sz w:val="24"/>
                 <w:szCs w:val="24"/>
-              </w:rPr>
-            </w:pPr>
-            <w:r>
-              <w:rPr>
-                <w:rFonts w:ascii="Arial" w:hAnsi="Arial" w:cs="Arial"/>
-                <w:color w:val="6E6E6E" w:themeColor="background2" w:themeShade="80"/>
-                <w:sz w:val="24"/>
-                <w:szCs w:val="24"/>
+                <w:lang w:val="nl-NL"/>
+              </w:rPr>
+            </w:pPr>
+            <w:r>
+              <w:rPr>
+                <w:rFonts w:ascii="Arial" w:hAnsi="Arial" w:cs="Arial"/>
+                <w:color w:val="6E6E6E" w:themeColor="background2" w:themeShade="80"/>
+                <w:sz w:val="24"/>
+                <w:szCs w:val="24"/>
+                <w:lang w:val="nl-NL"/>
               </w:rPr>
               <w:t>22-9-19</w:t>
             </w:r>
@@ -4381,28 +4436,19 @@
                 <w:color w:val="6E6E6E" w:themeColor="background2" w:themeShade="80"/>
                 <w:sz w:val="24"/>
                 <w:szCs w:val="24"/>
-              </w:rPr>
-            </w:pPr>
-            <w:r>
-              <w:rPr>
-                <w:rFonts w:ascii="Arial" w:hAnsi="Arial" w:cs="Arial"/>
-                <w:color w:val="6E6E6E" w:themeColor="background2" w:themeShade="80"/>
-                <w:sz w:val="24"/>
-                <w:szCs w:val="24"/>
-              </w:rPr>
-              <w:t xml:space="preserve">60 </w:t>
-            </w:r>
-            <w:proofErr w:type="spellStart"/>
-            <w:r>
-              <w:rPr>
-                <w:rFonts w:ascii="Arial" w:hAnsi="Arial" w:cs="Arial"/>
-                <w:color w:val="6E6E6E" w:themeColor="background2" w:themeShade="80"/>
-                <w:sz w:val="24"/>
-                <w:szCs w:val="24"/>
-              </w:rPr>
-              <w:t>minuten</w:t>
-            </w:r>
-            <w:proofErr w:type="spellEnd"/>
+                <w:lang w:val="nl-NL"/>
+              </w:rPr>
+            </w:pPr>
+            <w:r>
+              <w:rPr>
+                <w:rFonts w:ascii="Arial" w:hAnsi="Arial" w:cs="Arial"/>
+                <w:color w:val="6E6E6E" w:themeColor="background2" w:themeShade="80"/>
+                <w:sz w:val="24"/>
+                <w:szCs w:val="24"/>
+                <w:lang w:val="nl-NL"/>
+              </w:rPr>
+              <w:t>60 minuten</w:t>
+            </w:r>
           </w:p>
         </w:tc>
       </w:tr>
@@ -4423,9 +4469,9 @@
                 <w:color w:val="6E6E6E" w:themeColor="background2" w:themeShade="80"/>
                 <w:sz w:val="24"/>
                 <w:szCs w:val="24"/>
-              </w:rPr>
-            </w:pPr>
-            <w:proofErr w:type="spellStart"/>
+                <w:lang w:val="nl-NL"/>
+              </w:rPr>
+            </w:pPr>
             <w:r>
               <w:rPr>
                 <w:rFonts w:ascii="Arial" w:hAnsi="Arial" w:cs="Arial"/>
@@ -4433,10 +4479,10 @@
                 <w:color w:val="6E6E6E" w:themeColor="background2" w:themeShade="80"/>
                 <w:sz w:val="24"/>
                 <w:szCs w:val="24"/>
+                <w:lang w:val="nl-NL"/>
               </w:rPr>
               <w:t>Ontwikkelomgeving</w:t>
             </w:r>
-            <w:proofErr w:type="spellEnd"/>
           </w:p>
         </w:tc>
         <w:tc>
@@ -4451,14 +4497,16 @@
                 <w:color w:val="6E6E6E" w:themeColor="background2" w:themeShade="80"/>
                 <w:sz w:val="24"/>
                 <w:szCs w:val="24"/>
-              </w:rPr>
-            </w:pPr>
-            <w:r>
-              <w:rPr>
-                <w:rFonts w:ascii="Arial" w:hAnsi="Arial" w:cs="Arial"/>
-                <w:color w:val="6E6E6E" w:themeColor="background2" w:themeShade="80"/>
-                <w:sz w:val="24"/>
-                <w:szCs w:val="24"/>
+                <w:lang w:val="nl-NL"/>
+              </w:rPr>
+            </w:pPr>
+            <w:r>
+              <w:rPr>
+                <w:rFonts w:ascii="Arial" w:hAnsi="Arial" w:cs="Arial"/>
+                <w:color w:val="6E6E6E" w:themeColor="background2" w:themeShade="80"/>
+                <w:sz w:val="24"/>
+                <w:szCs w:val="24"/>
+                <w:lang w:val="nl-NL"/>
               </w:rPr>
               <w:t>23-9-19</w:t>
             </w:r>
@@ -4476,14 +4524,16 @@
                 <w:color w:val="6E6E6E" w:themeColor="background2" w:themeShade="80"/>
                 <w:sz w:val="24"/>
                 <w:szCs w:val="24"/>
-              </w:rPr>
-            </w:pPr>
-            <w:r>
-              <w:rPr>
-                <w:rFonts w:ascii="Arial" w:hAnsi="Arial" w:cs="Arial"/>
-                <w:color w:val="6E6E6E" w:themeColor="background2" w:themeShade="80"/>
-                <w:sz w:val="24"/>
-                <w:szCs w:val="24"/>
+                <w:lang w:val="nl-NL"/>
+              </w:rPr>
+            </w:pPr>
+            <w:r>
+              <w:rPr>
+                <w:rFonts w:ascii="Arial" w:hAnsi="Arial" w:cs="Arial"/>
+                <w:color w:val="6E6E6E" w:themeColor="background2" w:themeShade="80"/>
+                <w:sz w:val="24"/>
+                <w:szCs w:val="24"/>
+                <w:lang w:val="nl-NL"/>
               </w:rPr>
               <w:t>26-9-19</w:t>
             </w:r>
@@ -4501,28 +4551,19 @@
                 <w:color w:val="6E6E6E" w:themeColor="background2" w:themeShade="80"/>
                 <w:sz w:val="24"/>
                 <w:szCs w:val="24"/>
-              </w:rPr>
-            </w:pPr>
-            <w:r>
-              <w:rPr>
-                <w:rFonts w:ascii="Arial" w:hAnsi="Arial" w:cs="Arial"/>
-                <w:color w:val="6E6E6E" w:themeColor="background2" w:themeShade="80"/>
-                <w:sz w:val="24"/>
-                <w:szCs w:val="24"/>
-              </w:rPr>
-              <w:t xml:space="preserve">15 </w:t>
-            </w:r>
-            <w:proofErr w:type="spellStart"/>
-            <w:r>
-              <w:rPr>
-                <w:rFonts w:ascii="Arial" w:hAnsi="Arial" w:cs="Arial"/>
-                <w:color w:val="6E6E6E" w:themeColor="background2" w:themeShade="80"/>
-                <w:sz w:val="24"/>
-                <w:szCs w:val="24"/>
-              </w:rPr>
-              <w:t>minuten</w:t>
-            </w:r>
-            <w:proofErr w:type="spellEnd"/>
+                <w:lang w:val="nl-NL"/>
+              </w:rPr>
+            </w:pPr>
+            <w:r>
+              <w:rPr>
+                <w:rFonts w:ascii="Arial" w:hAnsi="Arial" w:cs="Arial"/>
+                <w:color w:val="6E6E6E" w:themeColor="background2" w:themeShade="80"/>
+                <w:sz w:val="24"/>
+                <w:szCs w:val="24"/>
+                <w:lang w:val="nl-NL"/>
+              </w:rPr>
+              <w:t>15 minuten</w:t>
+            </w:r>
           </w:p>
         </w:tc>
       </w:tr>
@@ -4559,9 +4600,11 @@
     </w:p>
     <w:p>
       <w:pPr>
-        <w:rPr>
-          <w:rFonts w:ascii="Arial" w:hAnsi="Arial" w:cs="Arial"/>
-          <w:color w:val="404040" w:themeColor="text1" w:themeTint="BF"/>
+        <w:spacing w:after="9"/>
+        <w:ind w:right="205"/>
+        <w:rPr>
+          <w:rFonts w:asciiTheme="majorHAnsi" w:hAnsiTheme="majorHAnsi" w:cstheme="majorHAnsi"/>
+          <w:color w:val="6E6E6E" w:themeColor="background2" w:themeShade="80"/>
           <w:sz w:val="24"/>
           <w:szCs w:val="24"/>
           <w:lang w:val="nl-NL"/>
@@ -4569,35 +4612,23 @@
       </w:pPr>
       <w:r>
         <w:rPr>
-          <w:rFonts w:ascii="Arial" w:hAnsi="Arial" w:cs="Arial"/>
-          <w:color w:val="404040" w:themeColor="text1" w:themeTint="BF"/>
+          <w:rFonts w:asciiTheme="majorHAnsi" w:hAnsiTheme="majorHAnsi" w:cstheme="majorHAnsi"/>
+          <w:color w:val="6E6E6E" w:themeColor="background2" w:themeShade="80"/>
           <w:sz w:val="24"/>
           <w:szCs w:val="24"/>
           <w:lang w:val="nl-NL"/>
         </w:rPr>
-        <w:t xml:space="preserve"> </w:t>
-      </w:r>
-    </w:p>
-    <w:p>
-      <w:pPr>
-        <w:spacing w:after="9"/>
-        <w:ind w:left="-5" w:right="205"/>
-        <w:rPr>
-          <w:rFonts w:asciiTheme="majorHAnsi" w:hAnsiTheme="majorHAnsi" w:cstheme="majorHAnsi"/>
-          <w:color w:val="404040" w:themeColor="text1" w:themeTint="BF"/>
-          <w:sz w:val="24"/>
-          <w:szCs w:val="24"/>
-          <w:lang w:val="nl-NL"/>
-        </w:rPr>
-      </w:pPr>
+        <w:t>Uit de planning zal uitkomen dat we waarschijnlijk eerder klaar zijn dan verwacht. Och houden we De deadlines aan die we hadden gesteld in verband met dat er altijd uitloop kan zijn en door deze deadline te stellen kunnen we kleine details Van de app verbeteren of juist toevoegen.</w:t>
+      </w:r>
+      <w:bookmarkEnd w:id="0"/>
     </w:p>
     <w:sectPr>
-      <w:headerReference w:type="even" r:id="rId8"/>
-      <w:headerReference w:type="default" r:id="rId9"/>
-      <w:footerReference w:type="even" r:id="rId10"/>
-      <w:footerReference w:type="default" r:id="rId11"/>
-      <w:headerReference w:type="first" r:id="rId12"/>
-      <w:footerReference w:type="first" r:id="rId13"/>
+      <w:headerReference w:type="even" r:id="rId10"/>
+      <w:headerReference w:type="default" r:id="rId11"/>
+      <w:footerReference w:type="even" r:id="rId12"/>
+      <w:footerReference w:type="default" r:id="rId13"/>
+      <w:headerReference w:type="first" r:id="rId14"/>
+      <w:footerReference w:type="first" r:id="rId15"/>
       <w:pgSz w:w="12240" w:h="15840"/>
       <w:pgMar w:top="1440" w:right="3600" w:bottom="1800" w:left="1440" w:header="794" w:footer="975" w:gutter="0"/>
       <w:pgBorders w:display="notFirstPage" w:offsetFrom="page">
@@ -4660,7 +4691,6 @@
         <w:docPartUnique/>
       </w:docPartObj>
     </w:sdtPr>
-    <w:sdtEndPr/>
     <w:sdtContent>
       <w:p>
         <w:pPr>
@@ -5004,7 +5034,7 @@
         </mc:Choice>
         <mc:Fallback>
           <w:pict>
-            <v:rect w14:anchorId="30510D22" id="Rectangle 165" o:spid="_x0000_s1026" style="position:absolute;margin-left:-43.5pt;margin-top:-7.4pt;width:468pt;height:21.6pt;z-index:251661312;visibility:visible;mso-wrap-style:square;mso-wrap-distance-left:9pt;mso-wrap-distance-top:0;mso-wrap-distance-right:9pt;mso-wrap-distance-bottom:0;mso-position-horizontal:absolute;mso-position-horizontal-relative:text;mso-position-vertical:absolute;mso-position-vertical-relative:text;v-text-anchor:middle" o:gfxdata="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" fillcolor="white [3212]" stroked="f" strokeweight="1pt">
+            <v:rect w14:anchorId="1711EB56" id="Rectangle 165" o:spid="_x0000_s1026" style="position:absolute;margin-left:-43.5pt;margin-top:-7.4pt;width:468pt;height:21.6pt;z-index:251661312;visibility:visible;mso-wrap-style:square;mso-wrap-distance-left:9pt;mso-wrap-distance-top:0;mso-wrap-distance-right:9pt;mso-wrap-distance-bottom:0;mso-position-horizontal:absolute;mso-position-horizontal-relative:text;mso-position-vertical:absolute;mso-position-vertical-relative:text;v-text-anchor:middle" o:gfxdata="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" fillcolor="white [3212]" stroked="f" strokeweight="1pt">
               <v:fill opacity="0"/>
             </v:rect>
           </w:pict>
@@ -7629,7 +7659,6 @@
     <w:name w:val="Hyperlink"/>
     <w:basedOn w:val="DefaultParagraphFont"/>
     <w:uiPriority w:val="99"/>
-    <w:semiHidden/>
     <w:unhideWhenUsed/>
     <w:rsid w:val="00F72A56"/>
     <w:rPr>
@@ -7964,6 +7993,18 @@
         <w:shd w:val="clear" w:color="auto" w:fill="E7F0F6" w:themeFill="accent2" w:themeFillTint="33"/>
       </w:tcPr>
     </w:tblStylePr>
+  </w:style>
+  <w:style w:type="character" w:styleId="UnresolvedMention">
+    <w:name w:val="Unresolved Mention"/>
+    <w:basedOn w:val="DefaultParagraphFont"/>
+    <w:uiPriority w:val="99"/>
+    <w:semiHidden/>
+    <w:unhideWhenUsed/>
+    <w:rsid w:val="00E71403"/>
+    <w:rPr>
+      <w:color w:val="605E5C"/>
+      <w:shd w:val="clear" w:color="auto" w:fill="E1DFDD"/>
+    </w:rPr>
   </w:style>
 </w:styles>
 </file>
@@ -8234,7 +8275,7 @@
 </file>
 
 <file path=customXml/itemProps1.xml><?xml version="1.0" encoding="utf-8"?>
-<ds:datastoreItem xmlns:ds="http://schemas.openxmlformats.org/officeDocument/2006/customXml" ds:itemID="{BA701403-446B-4B39-A8B0-472098D026DF}">
+<ds:datastoreItem xmlns:ds="http://schemas.openxmlformats.org/officeDocument/2006/customXml" ds:itemID="{CFC976D0-0CC3-4844-B4CB-5074D2B716E9}">
   <ds:schemaRefs>
     <ds:schemaRef ds:uri="http://schemas.openxmlformats.org/officeDocument/2006/bibliography"/>
   </ds:schemaRefs>

</xml_diff>